<commit_message>
Ya he hecho mi parte y creado el pdf para la entrega
</commit_message>
<xml_diff>
--- a/Memoria GitHub.docx
+++ b/Memoria GitHub.docx
@@ -1,37 +1,49 @@
 
 <file path=word/document.xml><?xml version="1.0" encoding="utf-8"?>
-<w:document xmlns:o="urn:schemas-microsoft-com:office:office" xmlns:r="http://schemas.openxmlformats.org/officeDocument/2006/relationships" xmlns:v="urn:schemas-microsoft-com:vml" xmlns:w="http://schemas.openxmlformats.org/wordprocessingml/2006/main" xmlns:w10="urn:schemas-microsoft-com:office:word" xmlns:wp="http://schemas.openxmlformats.org/drawingml/2006/wordprocessingDrawing" xmlns:wps="http://schemas.microsoft.com/office/word/2010/wordprocessingShape" xmlns:wpg="http://schemas.microsoft.com/office/word/2010/wordprocessingGroup" xmlns:mc="http://schemas.openxmlformats.org/markup-compatibility/2006" xmlns:wp14="http://schemas.microsoft.com/office/word/2010/wordprocessingDrawing" xmlns:w14="http://schemas.microsoft.com/office/word/2010/wordml" mc:Ignorable="w14 wp14">
+<w:document xmlns:wpc="http://schemas.microsoft.com/office/word/2010/wordprocessingCanvas" xmlns:cx="http://schemas.microsoft.com/office/drawing/2014/chartex" xmlns:cx1="http://schemas.microsoft.com/office/drawing/2015/9/8/chartex" xmlns:cx2="http://schemas.microsoft.com/office/drawing/2015/10/21/chartex" xmlns:cx3="http://schemas.microsoft.com/office/drawing/2016/5/9/chartex" xmlns:cx4="http://schemas.microsoft.com/office/drawing/2016/5/10/chartex" xmlns:cx5="http://schemas.microsoft.com/office/drawing/2016/5/11/chartex" xmlns:cx6="http://schemas.microsoft.com/office/drawing/2016/5/12/chartex" xmlns:cx7="http://schemas.microsoft.com/office/drawing/2016/5/13/chartex" xmlns:cx8="http://schemas.microsoft.com/office/drawing/2016/5/14/chartex" xmlns:mc="http://schemas.openxmlformats.org/markup-compatibility/2006" xmlns:aink="http://schemas.microsoft.com/office/drawing/2016/ink" xmlns:am3d="http://schemas.microsoft.com/office/drawing/2017/model3d" xmlns:o="urn:schemas-microsoft-com:office:office" xmlns:r="http://schemas.openxmlformats.org/officeDocument/2006/relationships" xmlns:m="http://schemas.openxmlformats.org/officeDocument/2006/math" xmlns:v="urn:schemas-microsoft-com:vml" xmlns:wp14="http://schemas.microsoft.com/office/word/2010/wordprocessingDrawing" xmlns:wp="http://schemas.openxmlformats.org/drawingml/2006/wordprocessingDrawing" xmlns:w10="urn:schemas-microsoft-com:office:word" xmlns:w="http://schemas.openxmlformats.org/wordprocessingml/2006/main" xmlns:w14="http://schemas.microsoft.com/office/word/2010/wordml" xmlns:w15="http://schemas.microsoft.com/office/word/2012/wordml" xmlns:w16cid="http://schemas.microsoft.com/office/word/2016/wordml/cid" xmlns:w16se="http://schemas.microsoft.com/office/word/2015/wordml/symex" xmlns:wpg="http://schemas.microsoft.com/office/word/2010/wordprocessingGroup" xmlns:wpi="http://schemas.microsoft.com/office/word/2010/wordprocessingInk" xmlns:wne="http://schemas.microsoft.com/office/word/2006/wordml" xmlns:wps="http://schemas.microsoft.com/office/word/2010/wordprocessingShape" mc:Ignorable="w14 w15 w16se w16cid wp14">
   <w:body>
     <w:sdt>
       <w:sdtPr>
+        <w:id w:val="1342120765"/>
         <w:docPartObj>
           <w:docPartGallery w:val="Cover Pages"/>
-          <w:docPartUnique w:val="true"/>
+          <w:docPartUnique/>
         </w:docPartObj>
-        <w:id w:val="1342120765"/>
       </w:sdtPr>
+      <w:sdtEndPr/>
       <w:sdtContent>
         <w:p>
           <w:pPr>
-            <w:pStyle w:val="Normal"/>
-            <w:rPr/>
+            <w:rPr>
+              <w:u w:val="single"/>
+            </w:rPr>
           </w:pPr>
-          <w:r>
-            <w:rPr/>
-          </w:r>
         </w:p>
         <w:p>
           <w:pPr>
-            <w:pStyle w:val="Normal"/>
-            <w:spacing w:before="14660" w:after="160"/>
-            <w:rPr/>
+            <w:tabs>
+              <w:tab w:val="left" w:pos="3240"/>
+            </w:tabs>
           </w:pPr>
           <w:r>
-            <w:rPr/>
+            <w:tab/>
+          </w:r>
+          <w:bookmarkStart w:id="0" w:name="_GoBack"/>
+          <w:bookmarkEnd w:id="0"/>
+        </w:p>
+        <w:p>
+          <w:pPr>
+            <w:spacing w:before="14660"/>
+          </w:pPr>
+          <w:r>
+            <w:rPr>
+              <w:noProof/>
+            </w:rPr>
+            <w:lastRenderedPageBreak/>
             <mc:AlternateContent>
               <mc:Choice Requires="wpg">
                 <w:drawing>
-                  <wp:anchor behindDoc="1" distT="0" distB="0" distL="114300" distR="114300" simplePos="0" locked="0" layoutInCell="1" allowOverlap="1" relativeHeight="2" wp14:anchorId="5458F544">
+                  <wp:anchor distT="0" distB="0" distL="114300" distR="114300" simplePos="0" relativeHeight="2" behindDoc="1" locked="0" layoutInCell="1" allowOverlap="1" wp14:anchorId="5458F544">
                     <wp:simplePos x="0" y="0"/>
                     <wp:positionH relativeFrom="margin">
                       <wp:align>center</wp:align>
@@ -43,6 +55,7 @@
                     <wp:effectExtent l="0" t="0" r="0" b="0"/>
                     <wp:wrapNone/>
                     <wp:docPr id="1" name="Grupo 125"/>
+                    <wp:cNvGraphicFramePr/>
                     <a:graphic xmlns:a="http://schemas.openxmlformats.org/drawingml/2006/main">
                       <a:graphicData uri="http://schemas.microsoft.com/office/word/2010/wordprocessingGroup">
                         <wpg:wgp>
@@ -51,9 +64,12 @@
                             <a:xfrm>
                               <a:off x="0" y="0"/>
                               <a:ext cx="6858720" cy="7068960"/>
+                              <a:chOff x="0" y="0"/>
+                              <a:chExt cx="0" cy="0"/>
                             </a:xfrm>
                           </wpg:grpSpPr>
                           <wps:wsp>
+                            <wps:cNvPr id="2" name="Forma libre: forma 2"/>
                             <wps:cNvSpPr/>
                             <wps:spPr>
                               <a:xfrm>
@@ -64,6 +80,7 @@
                                 <a:avLst/>
                                 <a:gdLst/>
                                 <a:ahLst/>
+                                <a:cxnLst/>
                                 <a:rect l="l" t="t" r="r" b="b"/>
                                 <a:pathLst>
                                   <a:path w="720" h="700">
@@ -108,51 +125,41 @@
                               </a:ln>
                             </wps:spPr>
                             <wps:style>
-                              <a:lnRef idx="0"/>
+                              <a:lnRef idx="0">
+                                <a:scrgbClr r="0" g="0" b="0"/>
+                              </a:lnRef>
                               <a:fillRef idx="1003">
                                 <a:schemeClr val="dk2"/>
                               </a:fillRef>
-                              <a:effectRef idx="0"/>
+                              <a:effectRef idx="0">
+                                <a:scrgbClr r="0" g="0" b="0"/>
+                              </a:effectRef>
                               <a:fontRef idx="minor"/>
                             </wps:style>
                             <wps:txbx>
                               <w:txbxContent>
                                 <w:p>
                                   <w:pPr>
-                                    <w:overflowPunct w:val="false"/>
-                                    <w:spacing w:before="0" w:after="0" w:lineRule="auto" w:line="240"/>
-                                    <w:jc w:val="left"/>
-                                    <w:rPr/>
+                                    <w:overflowPunct w:val="0"/>
+                                    <w:spacing w:after="0" w:line="240" w:lineRule="auto"/>
                                   </w:pPr>
                                   <w:r>
                                     <w:rPr>
+                                      <w:color w:val="FFFFFF"/>
                                       <w:sz w:val="72"/>
-                                      <w:b w:val="false"/>
-                                      <w:u w:val="none"/>
-                                      <w:dstrike w:val="false"/>
-                                      <w:strike w:val="false"/>
-                                      <w:i w:val="false"/>
-                                      <w:vertAlign w:val="baseline"/>
-                                      <w:position w:val="0"/>
-                                      <w:spacing w:val="0"/>
                                       <w:szCs w:val="72"/>
-                                      <w:bCs w:val="false"/>
-                                      <w:iCs w:val="false"/>
-                                      <w:smallCaps w:val="false"/>
-                                      <w:caps w:val="false"/>
-                                      <w:rFonts w:asciiTheme="minorHAnsi" w:cstheme="minorBidi" w:eastAsiaTheme="minorEastAsia" w:hAnsiTheme="minorHAnsi" w:ascii="Calibri Light" w:hAnsi="Calibri Light"/>
-                                      <w:color w:val="FFFFFF"/>
                                     </w:rPr>
                                     <w:t>Seminario GitHub</w:t>
                                   </w:r>
                                 </w:p>
                               </w:txbxContent>
                             </wps:txbx>
-                            <wps:bodyPr lIns="914400" rIns="1097280" tIns="1097280" bIns="1097280" anchor="b">
+                            <wps:bodyPr lIns="914400" tIns="1097280" rIns="1097280" bIns="1097280" anchor="b">
                               <a:noAutofit/>
                             </wps:bodyPr>
                           </wps:wsp>
                           <wps:wsp>
+                            <wps:cNvPr id="3" name="Forma libre: forma 3"/>
                             <wps:cNvSpPr/>
                             <wps:spPr>
                               <a:xfrm>
@@ -163,6 +170,7 @@
                                 <a:avLst/>
                                 <a:gdLst/>
                                 <a:ahLst/>
+                                <a:cxnLst/>
                                 <a:rect l="l" t="t" r="r" b="b"/>
                                 <a:pathLst>
                                   <a:path w="607" h="66">
@@ -207,9 +215,15 @@
                               </a:ln>
                             </wps:spPr>
                             <wps:style>
-                              <a:lnRef idx="0"/>
-                              <a:fillRef idx="0"/>
-                              <a:effectRef idx="0"/>
+                              <a:lnRef idx="0">
+                                <a:scrgbClr r="0" g="0" b="0"/>
+                              </a:lnRef>
+                              <a:fillRef idx="0">
+                                <a:scrgbClr r="0" g="0" b="0"/>
+                              </a:fillRef>
+                              <a:effectRef idx="0">
+                                <a:scrgbClr r="0" g="0" b="0"/>
+                              </a:effectRef>
                               <a:fontRef idx="minor"/>
                             </wps:style>
                             <wps:bodyPr/>
@@ -228,14 +242,51 @@
               </mc:Choice>
               <mc:Fallback>
                 <w:pict>
-                  <v:group id="shape_0" alt="Grupo 125" style="position:absolute;margin-left:-57.45pt;margin-top:37.85pt;width:540.05pt;height:556.6pt" coordorigin="-1149,757" coordsize="10801,11132"/>
+                  <v:group w14:anchorId="5458F544" id="Grupo 125" o:spid="_x0000_s1026" style="position:absolute;margin-left:0;margin-top:37.85pt;width:540.1pt;height:556.65pt;z-index:-503316478;mso-width-percent:1150;mso-height-percent:670;mso-position-horizontal:center;mso-position-horizontal-relative:margin;mso-position-vertical-relative:page;mso-width-percent:1150;mso-height-percent:670;mso-width-relative:margin" coordsize="0,0" o:gfxdata="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">
+                    <v:shape id="Forma libre: forma 2" o:spid="_x0000_s1027" style="position:absolute;width:6854040;height:7068960;visibility:visible;mso-wrap-style:square;v-text-anchor:bottom" coordsize="720,700" o:spt="100" o:gfxdata="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" adj="-11796480,,5400" path="m,c,644,,644,,644v23,6,62,14,113,21c250,685,476,700,720,644v,-27,,-27,,-27c720,,720,,720,,,,,,,e" fillcolor="#4d5f78 [2994]" stroked="f">
+                      <v:fill color2="#2a3442 [2018]" rotate="t" colors="0 #5d6d85;.5 #485972;1 #334258" focus="100%" type="gradient">
+                        <o:fill v:ext="view" type="gradientUnscaled"/>
+                      </v:fill>
+                      <v:stroke joinstyle="miter"/>
+                      <v:formulas/>
+                      <v:path arrowok="t" o:connecttype="custom" textboxrect="0,0,720,700"/>
+                      <v:textbox inset="1in,86.4pt,86.4pt,86.4pt">
+                        <w:txbxContent>
+                          <w:p>
+                            <w:pPr>
+                              <w:overflowPunct w:val="0"/>
+                              <w:spacing w:after="0" w:line="240" w:lineRule="auto"/>
+                            </w:pPr>
+                            <w:r>
+                              <w:rPr>
+                                <w:color w:val="FFFFFF"/>
+                                <w:sz w:val="72"/>
+                                <w:szCs w:val="72"/>
+                              </w:rPr>
+                              <w:t>Seminario GitHub</w:t>
+                            </w:r>
+                          </w:p>
+                        </w:txbxContent>
+                      </v:textbox>
+                    </v:shape>
+                    <v:shape id="Forma libre: forma 3" o:spid="_x0000_s1028" style="position:absolute;left:1080720;top:6240240;width:5778000;height:665640;visibility:visible;mso-wrap-style:square;v-text-anchor:top" coordsize="607,66" o:gfxdata="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" path="m607,c450,44,300,57,176,57,109,57,49,53,,48,66,58,152,66,251,66,358,66,480,56,607,27,607,,607,,607,e" fillcolor="white [3212]" stroked="f">
+                      <v:fill opacity="19789f"/>
+                      <v:path arrowok="t"/>
+                    </v:shape>
+                    <w10:wrap anchorx="margin" anchory="page"/>
+                  </v:group>
                 </w:pict>
               </mc:Fallback>
             </mc:AlternateContent>
+          </w:r>
+          <w:r>
+            <w:rPr>
+              <w:noProof/>
+            </w:rPr>
             <mc:AlternateContent>
               <mc:Choice Requires="wps">
                 <w:drawing>
-                  <wp:anchor behindDoc="0" distT="0" distB="0" distL="114300" distR="114300" simplePos="0" locked="0" layoutInCell="1" allowOverlap="1" relativeHeight="3" wp14:anchorId="5EE4D2F3">
+                  <wp:anchor distT="0" distB="0" distL="114300" distR="114300" simplePos="0" relativeHeight="3" behindDoc="0" locked="0" layoutInCell="1" allowOverlap="1" wp14:anchorId="5EE4D2F3">
                     <wp:simplePos x="0" y="0"/>
                     <wp:positionH relativeFrom="margin">
                       <wp:align>right</wp:align>
@@ -246,7 +297,8 @@
                     <wp:extent cx="614045" cy="1080135"/>
                     <wp:effectExtent l="0" t="0" r="0" b="5080"/>
                     <wp:wrapNone/>
-                    <wp:docPr id="2" name="Rectángulo 130"/>
+                    <wp:docPr id="4" name="Rectángulo 130"/>
+                    <wp:cNvGraphicFramePr/>
                     <a:graphic xmlns:a="http://schemas.openxmlformats.org/drawingml/2006/main">
                       <a:graphicData uri="http://schemas.microsoft.com/office/word/2010/wordprocessingShape">
                         <wps:wsp>
@@ -281,35 +333,27 @@
                             <w:txbxContent>
                               <w:p>
                                 <w:pPr>
-                                  <w:pStyle w:val="NoSpacing"/>
+                                  <w:pStyle w:val="Sinespaciado"/>
                                   <w:jc w:val="right"/>
                                   <w:rPr>
                                     <w:color w:val="000000"/>
                                   </w:rPr>
                                 </w:pPr>
-                                <w:r>
-                                  <w:rPr>
-                                    <w:color w:val="000000"/>
-                                  </w:rPr>
-                                </w:r>
                                 <w:sdt>
                                   <w:sdtPr>
                                     <w:alias w:val="Año"/>
-                                    <w:date w:fullDate="2012-03-16T00:00:00Z">
+                                    <w:id w:val="1022979368"/>
+                                    <w:date>
                                       <w:dateFormat w:val="yyyy"/>
                                       <w:lid w:val="es-ES"/>
                                       <w:storeMappedDataAs w:val="dateTime"/>
                                       <w:calendar w:val="gregorian"/>
                                     </w:date>
                                   </w:sdtPr>
+                                  <w:sdtEndPr/>
                                   <w:sdtContent>
                                     <w:r>
-                                      <w:rPr>
-                                        <w:color w:val="FFFFFF" w:themeColor="background1"/>
-                                        <w:sz w:val="24"/>
-                                        <w:szCs w:val="24"/>
-                                      </w:rPr>
-                                      <w:t>[Año]</w:t>
+                                      <w:t>2019</w:t>
                                     </w:r>
                                   </w:sdtContent>
                                 </w:sdt>
@@ -317,7 +361,9 @@
                             </w:txbxContent>
                           </wps:txbx>
                           <wps:bodyPr lIns="45720" rIns="45720" anchor="b">
-                            <a:prstTxWarp prst="textNoShape"/>
+                            <a:prstTxWarp prst="textNoShape">
+                              <a:avLst/>
+                            </a:prstTxWarp>
                             <a:noAutofit/>
                           </wps:bodyPr>
                         </wps:wsp>
@@ -334,57 +380,52 @@
               </mc:Choice>
               <mc:Fallback>
                 <w:pict>
-                  <v:rect id="shape_0" ID="Rectángulo 130" fillcolor="#4472c4" stroked="f" style="position:absolute;margin-left:367.85pt;margin-top:19.35pt;width:48.25pt;height:84.95pt;mso-position-horizontal:right;mso-position-horizontal-relative:margin;mso-position-vertical-relative:page" wp14:anchorId="5EE4D2F3">
-                    <w10:wrap type="none"/>
-                    <v:fill o:detectmouseclick="t" type="solid" color2="#bb8d3b"/>
-                    <v:stroke color="#3465a4" weight="12600" joinstyle="miter" endcap="flat"/>
-                    <v:textbox>
+                  <v:rect w14:anchorId="5EE4D2F3" id="Rectángulo 130" o:spid="_x0000_s1029" style="position:absolute;margin-left:-2.85pt;margin-top:19.35pt;width:48.35pt;height:85.05pt;z-index:3;visibility:visible;mso-wrap-style:square;mso-width-percent:80;mso-height-percent:100;mso-wrap-distance-left:9pt;mso-wrap-distance-top:0;mso-wrap-distance-right:9pt;mso-wrap-distance-bottom:0;mso-position-horizontal:right;mso-position-horizontal-relative:margin;mso-position-vertical:absolute;mso-position-vertical-relative:page;mso-width-percent:80;mso-height-percent:100;mso-width-relative:page;mso-height-relative:page;v-text-anchor:bottom" o:gfxdata="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" fillcolor="#4472c4 [3204]" stroked="f" strokeweight="1pt">
+                    <v:textbox inset="3.6pt,,3.6pt">
                       <w:txbxContent>
                         <w:p>
                           <w:pPr>
-                            <w:pStyle w:val="NoSpacing"/>
+                            <w:pStyle w:val="Sinespaciado"/>
                             <w:jc w:val="right"/>
                             <w:rPr>
                               <w:color w:val="000000"/>
                             </w:rPr>
                           </w:pPr>
-                          <w:r>
-                            <w:rPr>
-                              <w:color w:val="000000"/>
-                            </w:rPr>
-                          </w:r>
                           <w:sdt>
                             <w:sdtPr>
                               <w:alias w:val="Año"/>
-                              <w:date w:fullDate="2012-03-16T00:00:00Z">
+                              <w:id w:val="1022979368"/>
+                              <w:date>
                                 <w:dateFormat w:val="yyyy"/>
                                 <w:lid w:val="es-ES"/>
                                 <w:storeMappedDataAs w:val="dateTime"/>
                                 <w:calendar w:val="gregorian"/>
                               </w:date>
                             </w:sdtPr>
+                            <w:sdtEndPr/>
                             <w:sdtContent>
                               <w:r>
-                                <w:rPr>
-                                  <w:color w:val="FFFFFF" w:themeColor="background1"/>
-                                  <w:sz w:val="24"/>
-                                  <w:szCs w:val="24"/>
-                                </w:rPr>
-                                <w:t>[Año]</w:t>
+                                <w:t>2019</w:t>
                               </w:r>
                             </w:sdtContent>
                           </w:sdt>
                         </w:p>
                       </w:txbxContent>
                     </v:textbox>
+                    <w10:wrap anchorx="margin" anchory="page"/>
                   </v:rect>
                 </w:pict>
               </mc:Fallback>
             </mc:AlternateContent>
+          </w:r>
+          <w:r>
+            <w:rPr>
+              <w:noProof/>
+            </w:rPr>
             <mc:AlternateContent>
               <mc:Choice Requires="wps">
                 <w:drawing>
-                  <wp:anchor behindDoc="0" distT="0" distB="0" distL="114300" distR="114300" simplePos="0" locked="0" layoutInCell="1" allowOverlap="1" relativeHeight="4" wp14:anchorId="013A8F7E">
+                  <wp:anchor distT="0" distB="0" distL="114300" distR="114300" simplePos="0" relativeHeight="4" behindDoc="0" locked="0" layoutInCell="1" allowOverlap="1" wp14:anchorId="013A8F7E">
                     <wp:simplePos x="0" y="0"/>
                     <wp:positionH relativeFrom="page">
                       <wp:align>center</wp:align>
@@ -395,7 +436,8 @@
                     <wp:extent cx="6209665" cy="1021715"/>
                     <wp:effectExtent l="0" t="0" r="0" b="8255"/>
                     <wp:wrapSquare wrapText="bothSides"/>
-                    <wp:docPr id="4" name="Cuadro de texto 129"/>
+                    <wp:docPr id="5" name="Cuadro de texto 129"/>
+                    <wp:cNvGraphicFramePr/>
                     <a:graphic xmlns:a="http://schemas.openxmlformats.org/drawingml/2006/main">
                       <a:graphicData uri="http://schemas.microsoft.com/office/word/2010/wordprocessingShape">
                         <wps:wsp>
@@ -429,7 +471,7 @@
                             <w:txbxContent>
                               <w:p>
                                 <w:pPr>
-                                  <w:pStyle w:val="NoSpacing"/>
+                                  <w:pStyle w:val="Sinespaciado"/>
                                   <w:spacing w:before="40" w:after="40"/>
                                   <w:rPr>
                                     <w:caps/>
@@ -450,7 +492,7 @@
                               </w:p>
                               <w:p>
                                 <w:pPr>
-                                  <w:pStyle w:val="NoSpacing"/>
+                                  <w:pStyle w:val="Sinespaciado"/>
                                   <w:spacing w:before="40" w:after="40"/>
                                   <w:rPr>
                                     <w:caps/>
@@ -471,9 +513,8 @@
                               </w:p>
                               <w:p>
                                 <w:pPr>
-                                  <w:pStyle w:val="NoSpacing"/>
+                                  <w:pStyle w:val="Sinespaciado"/>
                                   <w:spacing w:before="40" w:after="40"/>
-                                  <w:rPr/>
                                 </w:pPr>
                                 <w:r>
                                   <w:rPr>
@@ -487,8 +528,10 @@
                               </w:p>
                             </w:txbxContent>
                           </wps:txbx>
-                          <wps:bodyPr lIns="914400" rIns="1097280" tIns="0" bIns="0">
-                            <a:prstTxWarp prst="textNoShape"/>
+                          <wps:bodyPr lIns="914400" tIns="0" rIns="1097280" bIns="0">
+                            <a:prstTxWarp prst="textNoShape">
+                              <a:avLst/>
+                            </a:prstTxWarp>
                             <a:noAutofit/>
                           </wps:bodyPr>
                         </wps:wsp>
@@ -502,15 +545,12 @@
               </mc:Choice>
               <mc:Fallback>
                 <w:pict>
-                  <v:rect id="shape_0" ID="Cuadro de texto 129" stroked="f" style="position:absolute;margin-left:53.2pt;margin-top:665.1pt;width:488.85pt;height:80.35pt;mso-position-horizontal:center;mso-position-horizontal-relative:page;mso-position-vertical-relative:page" wp14:anchorId="013A8F7E">
-                    <w10:wrap type="square"/>
-                    <v:fill o:detectmouseclick="t" on="false"/>
-                    <v:stroke color="#3465a4" weight="6480" joinstyle="round" endcap="flat"/>
-                    <v:textbox>
+                  <v:rect w14:anchorId="013A8F7E" id="Cuadro de texto 129" o:spid="_x0000_s1030" style="position:absolute;margin-left:0;margin-top:665.1pt;width:488.95pt;height:80.45pt;z-index:4;visibility:visible;mso-wrap-style:square;mso-width-percent:1150;mso-wrap-distance-left:9pt;mso-wrap-distance-top:0;mso-wrap-distance-right:9pt;mso-wrap-distance-bottom:0;mso-position-horizontal:center;mso-position-horizontal-relative:page;mso-position-vertical:absolute;mso-position-vertical-relative:page;mso-width-percent:1150;mso-width-relative:margin;v-text-anchor:top" o:gfxdata="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" filled="f" stroked="f" strokeweight=".18mm">
+                    <v:textbox inset="1in,0,86.4pt,0">
                       <w:txbxContent>
                         <w:p>
                           <w:pPr>
-                            <w:pStyle w:val="NoSpacing"/>
+                            <w:pStyle w:val="Sinespaciado"/>
                             <w:spacing w:before="40" w:after="40"/>
                             <w:rPr>
                               <w:caps/>
@@ -531,7 +571,7 @@
                         </w:p>
                         <w:p>
                           <w:pPr>
-                            <w:pStyle w:val="NoSpacing"/>
+                            <w:pStyle w:val="Sinespaciado"/>
                             <w:spacing w:before="40" w:after="40"/>
                             <w:rPr>
                               <w:caps/>
@@ -552,9 +592,8 @@
                         </w:p>
                         <w:p>
                           <w:pPr>
-                            <w:pStyle w:val="NoSpacing"/>
+                            <w:pStyle w:val="Sinespaciado"/>
                             <w:spacing w:before="40" w:after="40"/>
-                            <w:rPr/>
                           </w:pPr>
                           <w:r>
                             <w:rPr>
@@ -568,14 +607,20 @@
                         </w:p>
                       </w:txbxContent>
                     </v:textbox>
+                    <w10:wrap type="square" anchorx="page" anchory="page"/>
                   </v:rect>
                 </w:pict>
               </mc:Fallback>
             </mc:AlternateContent>
+          </w:r>
+          <w:r>
+            <w:rPr>
+              <w:noProof/>
+            </w:rPr>
             <mc:AlternateContent>
               <mc:Choice Requires="wps">
                 <w:drawing>
-                  <wp:anchor behindDoc="0" distT="0" distB="0" distL="114300" distR="114300" simplePos="0" locked="0" layoutInCell="1" allowOverlap="1" relativeHeight="5" wp14:anchorId="0FD8239F">
+                  <wp:anchor distT="0" distB="0" distL="114300" distR="114300" simplePos="0" relativeHeight="5" behindDoc="0" locked="0" layoutInCell="1" allowOverlap="1" wp14:anchorId="0FD8239F">
                     <wp:simplePos x="0" y="0"/>
                     <wp:positionH relativeFrom="page">
                       <wp:align>center</wp:align>
@@ -587,6 +632,7 @@
                     <wp:effectExtent l="0" t="0" r="0" b="5715"/>
                     <wp:wrapSquare wrapText="bothSides"/>
                     <wp:docPr id="6" name="Cuadro de texto 128"/>
+                    <wp:cNvGraphicFramePr/>
                     <a:graphic xmlns:a="http://schemas.openxmlformats.org/drawingml/2006/main">
                       <a:graphicData uri="http://schemas.microsoft.com/office/word/2010/wordprocessingShape">
                         <wps:wsp>
@@ -620,9 +666,8 @@
                             <w:txbxContent>
                               <w:p>
                                 <w:pPr>
-                                  <w:pStyle w:val="NoSpacing"/>
+                                  <w:pStyle w:val="Sinespaciado"/>
                                   <w:jc w:val="right"/>
-                                  <w:rPr/>
                                 </w:pPr>
                                 <w:r>
                                   <w:rPr>
@@ -631,16 +676,7 @@
                                     <w:sz w:val="18"/>
                                     <w:szCs w:val="18"/>
                                   </w:rPr>
-                                  <w:t>Escuela superior de ingeniería, Universidad de cádiz</w:t>
-                                </w:r>
-                                <w:r>
-                                  <w:rPr>
-                                    <w:caps/>
-                                    <w:color w:val="7F7F7F" w:themeColor="text1" w:themeTint="80"/>
-                                    <w:sz w:val="18"/>
-                                    <w:szCs w:val="18"/>
-                                  </w:rPr>
-                                  <w:t> </w:t>
+                                  <w:t>Escuela superior de ingeniería, Universidad de cádiz </w:t>
                                 </w:r>
                                 <w:r>
                                   <w:rPr>
@@ -653,8 +689,10 @@
                               </w:p>
                             </w:txbxContent>
                           </wps:txbx>
-                          <wps:bodyPr lIns="914400" rIns="1097280" tIns="0" bIns="0" anchor="b">
-                            <a:prstTxWarp prst="textNoShape"/>
+                          <wps:bodyPr lIns="914400" tIns="0" rIns="1097280" bIns="0" anchor="b">
+                            <a:prstTxWarp prst="textNoShape">
+                              <a:avLst/>
+                            </a:prstTxWarp>
                             <a:spAutoFit/>
                           </wps:bodyPr>
                         </wps:wsp>
@@ -668,17 +706,13 @@
               </mc:Choice>
               <mc:Fallback>
                 <w:pict>
-                  <v:rect id="shape_0" ID="Cuadro de texto 128" stroked="f" style="position:absolute;margin-left:53.2pt;margin-top:688.8pt;width:488.85pt;height:10.85pt;mso-position-horizontal:center;mso-position-horizontal-relative:page;mso-position-vertical:bottom;mso-position-vertical-relative:margin" wp14:anchorId="0FD8239F">
-                    <w10:wrap type="square"/>
-                    <v:fill o:detectmouseclick="t" on="false"/>
-                    <v:stroke color="#3465a4" weight="6480" joinstyle="round" endcap="flat"/>
-                    <v:textbox>
+                  <v:rect w14:anchorId="0FD8239F" id="Cuadro de texto 128" o:spid="_x0000_s1031" style="position:absolute;margin-left:0;margin-top:0;width:488.95pt;height:10.95pt;z-index:5;visibility:visible;mso-wrap-style:square;mso-width-percent:1150;mso-wrap-distance-left:9pt;mso-wrap-distance-top:0;mso-wrap-distance-right:9pt;mso-wrap-distance-bottom:0;mso-position-horizontal:center;mso-position-horizontal-relative:page;mso-position-vertical:bottom;mso-position-vertical-relative:margin;mso-width-percent:1150;mso-width-relative:margin;v-text-anchor:bottom" o:gfxdata="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" filled="f" stroked="f" strokeweight=".18mm">
+                    <v:textbox style="mso-fit-shape-to-text:t" inset="1in,0,86.4pt,0">
                       <w:txbxContent>
                         <w:p>
                           <w:pPr>
-                            <w:pStyle w:val="NoSpacing"/>
+                            <w:pStyle w:val="Sinespaciado"/>
                             <w:jc w:val="right"/>
-                            <w:rPr/>
                           </w:pPr>
                           <w:r>
                             <w:rPr>
@@ -687,16 +721,7 @@
                               <w:sz w:val="18"/>
                               <w:szCs w:val="18"/>
                             </w:rPr>
-                            <w:t>Escuela superior de ingeniería, Universidad de cádiz</w:t>
-                          </w:r>
-                          <w:r>
-                            <w:rPr>
-                              <w:caps/>
-                              <w:color w:val="7F7F7F" w:themeColor="text1" w:themeTint="80"/>
-                              <w:sz w:val="18"/>
-                              <w:szCs w:val="18"/>
-                            </w:rPr>
-                            <w:t> </w:t>
+                            <w:t>Escuela superior de ingeniería, Universidad de cádiz </w:t>
                           </w:r>
                           <w:r>
                             <w:rPr>
@@ -709,6 +734,7 @@
                         </w:p>
                       </w:txbxContent>
                     </v:textbox>
+                    <w10:wrap type="square" anchorx="page" anchory="margin"/>
                   </v:rect>
                 </w:pict>
               </mc:Fallback>
@@ -719,57 +745,61 @@
           </w:r>
         </w:p>
         <w:p>
-          <w:pPr>
-            <w:pStyle w:val="Normal"/>
-            <w:rPr/>
-          </w:pPr>
-          <w:r>
-            <w:rPr/>
-            <w:t>En esta actividad explicaremos como subir un archivo a GitHub.</w:t>
+          <w:r>
+            <w:lastRenderedPageBreak/>
+            <w:t>E</w:t>
+          </w:r>
+          <w:r>
+            <w:t xml:space="preserve">n esta actividad explicaremos como subir un archivo a </w:t>
+          </w:r>
+          <w:proofErr w:type="gramStart"/>
+          <w:r>
+            <w:t>GitHub</w:t>
+          </w:r>
+          <w:proofErr w:type="gramEnd"/>
+          <w:r>
+            <w:t xml:space="preserve"> así como los comandos necesarios para sincronizar el repositorio, subir archivos y modificarlos. </w:t>
           </w:r>
         </w:p>
         <w:p>
-          <w:pPr>
-            <w:pStyle w:val="Normal"/>
-            <w:rPr/>
-          </w:pPr>
-          <w:r>
-            <w:rPr/>
-            <w:t>Por una parte, Rocío subió archivos con la interfaz gráfica y por comandos. Se explicará primero por la interfaz gráfica.</w:t>
+          <w:r>
+            <w:t xml:space="preserve">El encargado de crear el repositorio fue Iván. Iván lo realizó a través de la página web de </w:t>
+          </w:r>
+          <w:proofErr w:type="spellStart"/>
+          <w:r>
+            <w:t>Github</w:t>
+          </w:r>
+          <w:proofErr w:type="spellEnd"/>
+          <w:r>
+            <w:t>, con la opción “</w:t>
+          </w:r>
+          <w:proofErr w:type="spellStart"/>
+          <w:r>
+            <w:t>create</w:t>
+          </w:r>
+          <w:proofErr w:type="spellEnd"/>
+          <w:r>
+            <w:t xml:space="preserve"> new </w:t>
+          </w:r>
+          <w:proofErr w:type="spellStart"/>
+          <w:r>
+            <w:t>repository</w:t>
+          </w:r>
+          <w:proofErr w:type="spellEnd"/>
+          <w:r>
+            <w:t>”</w:t>
           </w:r>
         </w:p>
         <w:p>
-          <w:pPr>
-            <w:pStyle w:val="Normal"/>
-            <w:rPr/>
-          </w:pPr>
-          <w:r>
-            <w:rPr/>
-            <w:t>Una vez instalado la interfaz y creado nuestro repositorio, para añadir algún archivo o modificarlo, solo hay que añadir o modificar en la carpeta local. Luego darle a commit. Y finalmente pulsamos el botón push.</w:t>
-          </w:r>
-        </w:p>
-        <w:p>
-          <w:pPr>
-            <w:pStyle w:val="Normal"/>
-            <w:rPr/>
-          </w:pPr>
-          <w:r>
-            <w:rPr/>
-            <w:t>Mostramos las imágenes.</w:t>
-          </w:r>
-        </w:p>
-        <w:p>
-          <w:pPr>
-            <w:pStyle w:val="Normal"/>
-            <w:rPr/>
-          </w:pPr>
-          <w:r>
-            <w:rPr/>
+          <w:r>
+            <w:rPr>
+              <w:noProof/>
+            </w:rPr>
             <w:drawing>
               <wp:inline distT="0" distB="0" distL="0" distR="0">
-                <wp:extent cx="5395595" cy="3436620"/>
+                <wp:extent cx="5391150" cy="2743200"/>
                 <wp:effectExtent l="0" t="0" r="0" b="0"/>
-                <wp:docPr id="8" name="Imagen 1" descr=""/>
+                <wp:docPr id="7" name="Imagen 7"/>
                 <wp:cNvGraphicFramePr>
                   <a:graphicFrameLocks xmlns:a="http://schemas.openxmlformats.org/drawingml/2006/main" noChangeAspect="1"/>
                 </wp:cNvGraphicFramePr>
@@ -777,13 +807,148 @@
                   <a:graphicData uri="http://schemas.openxmlformats.org/drawingml/2006/picture">
                     <pic:pic xmlns:pic="http://schemas.openxmlformats.org/drawingml/2006/picture">
                       <pic:nvPicPr>
-                        <pic:cNvPr id="8" name="Imagen 1" descr=""/>
+                        <pic:cNvPr id="0" name="Picture 1"/>
                         <pic:cNvPicPr>
                           <a:picLocks noChangeAspect="1" noChangeArrowheads="1"/>
                         </pic:cNvPicPr>
                       </pic:nvPicPr>
                       <pic:blipFill>
-                        <a:blip r:embed="rId2"/>
+                        <a:blip r:embed="rId5" cstate="print">
+                          <a:extLst>
+                            <a:ext uri="{28A0092B-C50C-407E-A947-70E740481C1C}">
+                              <a14:useLocalDpi xmlns:a14="http://schemas.microsoft.com/office/drawing/2010/main" val="0"/>
+                            </a:ext>
+                          </a:extLst>
+                        </a:blip>
+                        <a:srcRect/>
+                        <a:stretch>
+                          <a:fillRect/>
+                        </a:stretch>
+                      </pic:blipFill>
+                      <pic:spPr bwMode="auto">
+                        <a:xfrm>
+                          <a:off x="0" y="0"/>
+                          <a:ext cx="5391150" cy="2743200"/>
+                        </a:xfrm>
+                        <a:prstGeom prst="rect">
+                          <a:avLst/>
+                        </a:prstGeom>
+                        <a:noFill/>
+                        <a:ln>
+                          <a:noFill/>
+                        </a:ln>
+                      </pic:spPr>
+                    </pic:pic>
+                  </a:graphicData>
+                </a:graphic>
+              </wp:inline>
+            </w:drawing>
+          </w:r>
+        </w:p>
+        <w:p/>
+        <w:p>
+          <w:r>
+            <w:t xml:space="preserve">Después, lo único necesario fue abrir una terminal y teclear </w:t>
+          </w:r>
+        </w:p>
+        <w:p>
+          <w:pPr>
+            <w:rPr>
+              <w:lang w:val="en-GB"/>
+            </w:rPr>
+          </w:pPr>
+          <w:r>
+            <w:rPr>
+              <w:lang w:val="en-GB"/>
+            </w:rPr>
+            <w:t xml:space="preserve">“git clone </w:t>
+          </w:r>
+          <w:hyperlink r:id="rId6" w:history="1">
+            <w:r>
+              <w:rPr>
+                <w:rStyle w:val="Hipervnculo"/>
+                <w:lang w:val="en-GB"/>
+              </w:rPr>
+              <w:t>https://github.com/IvanPinna/PruebaParaSD</w:t>
+            </w:r>
+          </w:hyperlink>
+          <w:r>
+            <w:rPr>
+              <w:lang w:val="en-GB"/>
+            </w:rPr>
+            <w:t xml:space="preserve">” </w:t>
+          </w:r>
+        </w:p>
+        <w:p>
+          <w:r>
+            <w:t xml:space="preserve">De esta manera se </w:t>
+          </w:r>
+          <w:r>
+            <w:t xml:space="preserve">replica el repositorio en el ordenador. </w:t>
+          </w:r>
+        </w:p>
+        <w:p>
+          <w:r>
+            <w:t xml:space="preserve">Por una parte, Rocío </w:t>
+          </w:r>
+          <w:r>
+            <w:t>subió archivos con la interfaz gráfica y por comandos. Se explicará primero por la interfaz gráfica.</w:t>
+          </w:r>
+        </w:p>
+        <w:p>
+          <w:r>
+            <w:t>Una vez instalado la interfaz y creado nuestro repositorio, para añadir algún archivo o modificarlo, solo hay que añadir o modificar en la carpeta local. L</w:t>
+          </w:r>
+          <w:r>
+            <w:t xml:space="preserve">uego darle a </w:t>
+          </w:r>
+          <w:proofErr w:type="spellStart"/>
+          <w:r>
+            <w:t>commit</w:t>
+          </w:r>
+          <w:proofErr w:type="spellEnd"/>
+          <w:r>
+            <w:t xml:space="preserve">. Y finalmente pulsamos el botón </w:t>
+          </w:r>
+          <w:proofErr w:type="spellStart"/>
+          <w:r>
+            <w:t>push</w:t>
+          </w:r>
+          <w:proofErr w:type="spellEnd"/>
+          <w:r>
+            <w:t>.</w:t>
+          </w:r>
+        </w:p>
+        <w:p>
+          <w:r>
+            <w:t>Mostramos las imágenes.</w:t>
+          </w:r>
+        </w:p>
+        <w:p>
+          <w:r>
+            <w:rPr>
+              <w:noProof/>
+            </w:rPr>
+            <w:lastRenderedPageBreak/>
+            <w:drawing>
+              <wp:inline distT="0" distB="0" distL="0" distR="0">
+                <wp:extent cx="5395595" cy="3436620"/>
+                <wp:effectExtent l="0" t="0" r="0" b="0"/>
+                <wp:docPr id="8" name="Imagen 1"/>
+                <wp:cNvGraphicFramePr>
+                  <a:graphicFrameLocks xmlns:a="http://schemas.openxmlformats.org/drawingml/2006/main" noChangeAspect="1"/>
+                </wp:cNvGraphicFramePr>
+                <a:graphic xmlns:a="http://schemas.openxmlformats.org/drawingml/2006/main">
+                  <a:graphicData uri="http://schemas.openxmlformats.org/drawingml/2006/picture">
+                    <pic:pic xmlns:pic="http://schemas.openxmlformats.org/drawingml/2006/picture">
+                      <pic:nvPicPr>
+                        <pic:cNvPr id="8" name="Imagen 1"/>
+                        <pic:cNvPicPr>
+                          <a:picLocks noChangeAspect="1" noChangeArrowheads="1"/>
+                        </pic:cNvPicPr>
+                      </pic:nvPicPr>
+                      <pic:blipFill>
+                        <a:blip r:embed="rId7"/>
                         <a:stretch>
                           <a:fillRect/>
                         </a:stretch>
@@ -802,8 +967,13 @@
                 </a:graphic>
               </wp:inline>
             </w:drawing>
+          </w:r>
+          <w:r>
+            <w:rPr>
+              <w:noProof/>
+            </w:rPr>
             <w:drawing>
-              <wp:anchor behindDoc="0" distT="0" distB="0" distL="0" distR="0" simplePos="0" locked="0" layoutInCell="1" allowOverlap="1" relativeHeight="6">
+              <wp:anchor distT="0" distB="0" distL="0" distR="0" simplePos="0" relativeHeight="6" behindDoc="0" locked="0" layoutInCell="1" allowOverlap="1">
                 <wp:simplePos x="0" y="0"/>
                 <wp:positionH relativeFrom="column">
                   <wp:posOffset>104775</wp:posOffset>
@@ -814,7 +984,7 @@
                 <wp:extent cx="822960" cy="325120"/>
                 <wp:effectExtent l="0" t="0" r="0" b="0"/>
                 <wp:wrapNone/>
-                <wp:docPr id="9" name="Entrada de lápiz 4" descr=""/>
+                <wp:docPr id="9" name="Entrada de lápiz 4"/>
                 <wp:cNvGraphicFramePr>
                   <a:graphicFrameLocks xmlns:a="http://schemas.openxmlformats.org/drawingml/2006/main" noChangeAspect="1"/>
                 </wp:cNvGraphicFramePr>
@@ -822,13 +992,13 @@
                   <a:graphicData uri="http://schemas.openxmlformats.org/drawingml/2006/picture">
                     <pic:pic xmlns:pic="http://schemas.openxmlformats.org/drawingml/2006/picture">
                       <pic:nvPicPr>
-                        <pic:cNvPr id="9" name="Entrada de lápiz 4" descr=""/>
+                        <pic:cNvPr id="9" name="Entrada de lápiz 4"/>
                         <pic:cNvPicPr>
                           <a:picLocks noChangeAspect="1" noChangeArrowheads="1"/>
                         </pic:cNvPicPr>
                       </pic:nvPicPr>
                       <pic:blipFill>
-                        <a:blip r:embed="rId3"/>
+                        <a:blip r:embed="rId8"/>
                         <a:stretch>
                           <a:fillRect/>
                         </a:stretch>
@@ -850,17 +1020,15 @@
           </w:r>
         </w:p>
         <w:p>
-          <w:pPr>
-            <w:pStyle w:val="Normal"/>
-            <w:rPr/>
-          </w:pPr>
-          <w:r>
-            <w:rPr/>
+          <w:r>
+            <w:rPr>
+              <w:noProof/>
+            </w:rPr>
             <w:drawing>
               <wp:inline distT="0" distB="0" distL="0" distR="0">
                 <wp:extent cx="5395595" cy="3436620"/>
                 <wp:effectExtent l="0" t="0" r="0" b="0"/>
-                <wp:docPr id="10" name="Imagen 2" descr=""/>
+                <wp:docPr id="10" name="Imagen 2"/>
                 <wp:cNvGraphicFramePr>
                   <a:graphicFrameLocks xmlns:a="http://schemas.openxmlformats.org/drawingml/2006/main" noChangeAspect="1"/>
                 </wp:cNvGraphicFramePr>
@@ -868,13 +1036,13 @@
                   <a:graphicData uri="http://schemas.openxmlformats.org/drawingml/2006/picture">
                     <pic:pic xmlns:pic="http://schemas.openxmlformats.org/drawingml/2006/picture">
                       <pic:nvPicPr>
-                        <pic:cNvPr id="10" name="Imagen 2" descr=""/>
+                        <pic:cNvPr id="10" name="Imagen 2"/>
                         <pic:cNvPicPr>
                           <a:picLocks noChangeAspect="1" noChangeArrowheads="1"/>
                         </pic:cNvPicPr>
                       </pic:nvPicPr>
                       <pic:blipFill>
-                        <a:blip r:embed="rId4"/>
+                        <a:blip r:embed="rId9"/>
                         <a:stretch>
                           <a:fillRect/>
                         </a:stretch>
@@ -893,8 +1061,13 @@
                 </a:graphic>
               </wp:inline>
             </w:drawing>
+          </w:r>
+          <w:r>
+            <w:rPr>
+              <w:noProof/>
+            </w:rPr>
             <w:drawing>
-              <wp:anchor behindDoc="0" distT="0" distB="0" distL="0" distR="0" simplePos="0" locked="0" layoutInCell="1" allowOverlap="1" relativeHeight="7">
+              <wp:anchor distT="0" distB="0" distL="0" distR="0" simplePos="0" relativeHeight="7" behindDoc="0" locked="0" layoutInCell="1" allowOverlap="1">
                 <wp:simplePos x="0" y="0"/>
                 <wp:positionH relativeFrom="column">
                   <wp:posOffset>3822700</wp:posOffset>
@@ -905,7 +1078,7 @@
                 <wp:extent cx="513715" cy="265430"/>
                 <wp:effectExtent l="0" t="0" r="0" b="0"/>
                 <wp:wrapNone/>
-                <wp:docPr id="11" name="Entrada de lápiz 5" descr=""/>
+                <wp:docPr id="11" name="Entrada de lápiz 5"/>
                 <wp:cNvGraphicFramePr>
                   <a:graphicFrameLocks xmlns:a="http://schemas.openxmlformats.org/drawingml/2006/main" noChangeAspect="1"/>
                 </wp:cNvGraphicFramePr>
@@ -913,13 +1086,13 @@
                   <a:graphicData uri="http://schemas.openxmlformats.org/drawingml/2006/picture">
                     <pic:pic xmlns:pic="http://schemas.openxmlformats.org/drawingml/2006/picture">
                       <pic:nvPicPr>
-                        <pic:cNvPr id="11" name="Entrada de lápiz 5" descr=""/>
+                        <pic:cNvPr id="11" name="Entrada de lápiz 5"/>
                         <pic:cNvPicPr>
                           <a:picLocks noChangeAspect="1" noChangeArrowheads="1"/>
                         </pic:cNvPicPr>
                       </pic:nvPicPr>
                       <pic:blipFill>
-                        <a:blip r:embed="rId5"/>
+                        <a:blip r:embed="rId10"/>
                         <a:stretch>
                           <a:fillRect/>
                         </a:stretch>
@@ -941,61 +1114,176 @@
           </w:r>
         </w:p>
         <w:p>
-          <w:pPr>
-            <w:pStyle w:val="Normal"/>
-            <w:rPr/>
-          </w:pPr>
-          <w:r>
-            <w:rPr/>
+          <w:r>
             <w:t xml:space="preserve">Para la versión de comandos, una vez tenemos el repositorio y los archivos nuevos o modificados, se da el comando </w:t>
           </w:r>
           <w:r>
             <w:rPr>
               <w:i/>
             </w:rPr>
-            <w:t>‘git status’</w:t>
-          </w:r>
-          <w:r>
-            <w:rPr/>
-            <w:t xml:space="preserve"> para verificarlo (este paso no es obligatorio, pero si recomendado), luego </w:t>
-          </w:r>
-          <w:r>
-            <w:rPr>
-              <w:i/>
-            </w:rPr>
-            <w:t>‘git add [nombre de los ficheros]’</w:t>
-          </w:r>
-          <w:r>
-            <w:rPr/>
+            <w:t>‘</w:t>
+          </w:r>
+          <w:proofErr w:type="spellStart"/>
+          <w:r>
+            <w:rPr>
+              <w:i/>
+            </w:rPr>
+            <w:t>git</w:t>
+          </w:r>
+          <w:proofErr w:type="spellEnd"/>
+          <w:r>
+            <w:rPr>
+              <w:i/>
+            </w:rPr>
+            <w:t xml:space="preserve"> </w:t>
+          </w:r>
+          <w:proofErr w:type="gramStart"/>
+          <w:r>
+            <w:rPr>
+              <w:i/>
+            </w:rPr>
+            <w:t>status</w:t>
+          </w:r>
+          <w:proofErr w:type="gramEnd"/>
+          <w:r>
+            <w:rPr>
+              <w:i/>
+            </w:rPr>
+            <w:t>’</w:t>
+          </w:r>
+          <w:r>
+            <w:t xml:space="preserve"> para verificarlo (este paso no es obligat</w:t>
+          </w:r>
+          <w:r>
+            <w:t xml:space="preserve">orio, pero si recomendado), luego </w:t>
+          </w:r>
+          <w:r>
+            <w:rPr>
+              <w:i/>
+            </w:rPr>
+            <w:t>‘</w:t>
+          </w:r>
+          <w:proofErr w:type="spellStart"/>
+          <w:r>
+            <w:rPr>
+              <w:i/>
+            </w:rPr>
+            <w:t>git</w:t>
+          </w:r>
+          <w:proofErr w:type="spellEnd"/>
+          <w:r>
+            <w:rPr>
+              <w:i/>
+            </w:rPr>
+            <w:t xml:space="preserve"> </w:t>
+          </w:r>
+          <w:proofErr w:type="spellStart"/>
+          <w:r>
+            <w:rPr>
+              <w:i/>
+            </w:rPr>
+            <w:t>add</w:t>
+          </w:r>
+          <w:proofErr w:type="spellEnd"/>
+          <w:r>
+            <w:rPr>
+              <w:i/>
+            </w:rPr>
+            <w:t xml:space="preserve"> [nombre de los ficheros]’</w:t>
+          </w:r>
+          <w:r>
             <w:t xml:space="preserve">, seguido de </w:t>
           </w:r>
           <w:r>
             <w:rPr>
               <w:i/>
             </w:rPr>
-            <w:t>‘git commit -m “Comentario”’</w:t>
-          </w:r>
-          <w:r>
-            <w:rPr/>
+            <w:t>‘</w:t>
+          </w:r>
+          <w:proofErr w:type="spellStart"/>
+          <w:r>
+            <w:rPr>
+              <w:i/>
+            </w:rPr>
+            <w:t>git</w:t>
+          </w:r>
+          <w:proofErr w:type="spellEnd"/>
+          <w:r>
+            <w:rPr>
+              <w:i/>
+            </w:rPr>
+            <w:t xml:space="preserve"> </w:t>
+          </w:r>
+          <w:proofErr w:type="spellStart"/>
+          <w:r>
+            <w:rPr>
+              <w:i/>
+            </w:rPr>
+            <w:t>commit</w:t>
+          </w:r>
+          <w:proofErr w:type="spellEnd"/>
+          <w:r>
+            <w:rPr>
+              <w:i/>
+            </w:rPr>
+            <w:t xml:space="preserve"> -m </w:t>
+          </w:r>
+          <w:r>
+            <w:rPr>
+              <w:i/>
+            </w:rPr>
+            <w:lastRenderedPageBreak/>
+            <w:t>“Comentario”’</w:t>
+          </w:r>
+          <w:r>
             <w:t xml:space="preserve">, y se finaliza con </w:t>
           </w:r>
           <w:r>
             <w:rPr>
               <w:i/>
             </w:rPr>
-            <w:t>‘git push’</w:t>
-          </w:r>
-          <w:r>
-            <w:rPr/>
+            <w:t>‘</w:t>
+          </w:r>
+          <w:proofErr w:type="spellStart"/>
+          <w:r>
+            <w:rPr>
+              <w:i/>
+            </w:rPr>
+            <w:t>git</w:t>
+          </w:r>
+          <w:proofErr w:type="spellEnd"/>
+          <w:r>
+            <w:rPr>
+              <w:i/>
+            </w:rPr>
+            <w:t xml:space="preserve"> </w:t>
+          </w:r>
+          <w:proofErr w:type="spellStart"/>
+          <w:r>
+            <w:rPr>
+              <w:i/>
+            </w:rPr>
+            <w:t>push</w:t>
+          </w:r>
+          <w:proofErr w:type="spellEnd"/>
+          <w:r>
+            <w:rPr>
+              <w:i/>
+            </w:rPr>
+            <w:t>’</w:t>
+          </w:r>
+          <w:r>
             <w:t>.</w:t>
           </w:r>
           <w:r>
-            <w:rPr/>
+            <w:rPr>
+              <w:noProof/>
+            </w:rPr>
             <w:drawing>
               <wp:inline distT="0" distB="0" distL="0" distR="0">
                 <wp:extent cx="5395595" cy="3436620"/>
                 <wp:effectExtent l="0" t="0" r="0" b="0"/>
-                <wp:docPr id="12" name="Imagen 6" descr=""/>
+                <wp:docPr id="12" name="Imagen 6"/>
                 <wp:cNvGraphicFramePr>
                   <a:graphicFrameLocks xmlns:a="http://schemas.openxmlformats.org/drawingml/2006/main" noChangeAspect="1"/>
                 </wp:cNvGraphicFramePr>
@@ -1003,13 +1291,13 @@
                   <a:graphicData uri="http://schemas.openxmlformats.org/drawingml/2006/picture">
                     <pic:pic xmlns:pic="http://schemas.openxmlformats.org/drawingml/2006/picture">
                       <pic:nvPicPr>
-                        <pic:cNvPr id="12" name="Imagen 6" descr=""/>
+                        <pic:cNvPr id="12" name="Imagen 6"/>
                         <pic:cNvPicPr>
                           <a:picLocks noChangeAspect="1" noChangeArrowheads="1"/>
                         </pic:cNvPicPr>
                       </pic:nvPicPr>
                       <pic:blipFill>
-                        <a:blip r:embed="rId6"/>
+                        <a:blip r:embed="rId11"/>
                         <a:stretch>
                           <a:fillRect/>
                         </a:stretch>
@@ -1031,34 +1319,73 @@
           </w:r>
         </w:p>
         <w:p>
-          <w:pPr>
-            <w:pStyle w:val="Normal"/>
-            <w:rPr/>
-          </w:pPr>
-          <w:r>
-            <w:rPr/>
-            <w:t xml:space="preserve">En esta imagen vemos que al realizar el “push”, nos manda un error. Y es que los compañeros estuvieron realizando cambios en el repositorio, por lo que los archivos locales que tenía no eran los más recientes. Se actualiza el repositorio local con </w:t>
-          </w:r>
-          <w:r>
-            <w:rPr>
-              <w:i/>
-            </w:rPr>
-            <w:t>‘git pull’</w:t>
-          </w:r>
-          <w:r>
-            <w:rPr/>
-            <w:t>, y se realiza el “push” para finalizar.</w:t>
+          <w:r>
+            <w:t>En esta imagen vemos que al realizar el “</w:t>
+          </w:r>
+          <w:proofErr w:type="spellStart"/>
+          <w:r>
+            <w:t>push</w:t>
+          </w:r>
+          <w:proofErr w:type="spellEnd"/>
+          <w:r>
+            <w:t xml:space="preserve">”, nos manda un error. Y es que los compañeros estuvieron realizando </w:t>
+          </w:r>
+          <w:r>
+            <w:t xml:space="preserve">cambios en el repositorio, por lo que los archivos locales que tenía no eran los más recientes. Se actualiza el repositorio local con </w:t>
+          </w:r>
+          <w:r>
+            <w:rPr>
+              <w:i/>
+            </w:rPr>
+            <w:t>‘</w:t>
+          </w:r>
+          <w:proofErr w:type="spellStart"/>
+          <w:r>
+            <w:rPr>
+              <w:i/>
+            </w:rPr>
+            <w:t>git</w:t>
+          </w:r>
+          <w:proofErr w:type="spellEnd"/>
+          <w:r>
+            <w:rPr>
+              <w:i/>
+            </w:rPr>
+            <w:t xml:space="preserve"> </w:t>
+          </w:r>
+          <w:proofErr w:type="spellStart"/>
+          <w:r>
+            <w:rPr>
+              <w:i/>
+            </w:rPr>
+            <w:t>pull</w:t>
+          </w:r>
+          <w:proofErr w:type="spellEnd"/>
+          <w:r>
+            <w:rPr>
+              <w:i/>
+            </w:rPr>
+            <w:t>’</w:t>
+          </w:r>
+          <w:r>
+            <w:t>, y se realiza el “</w:t>
+          </w:r>
+          <w:proofErr w:type="spellStart"/>
+          <w:r>
+            <w:t>push</w:t>
+          </w:r>
+          <w:proofErr w:type="spellEnd"/>
+          <w:r>
+            <w:t>” para finalizar.</w:t>
           </w:r>
         </w:p>
         <w:p>
-          <w:pPr>
-            <w:pStyle w:val="Normal"/>
-            <w:rPr/>
-          </w:pPr>
-          <w:r>
-            <w:rPr/>
+          <w:r>
+            <w:rPr>
+              <w:noProof/>
+            </w:rPr>
             <w:drawing>
-              <wp:anchor behindDoc="0" distT="0" distB="0" distL="0" distR="0" simplePos="0" locked="0" layoutInCell="1" allowOverlap="1" relativeHeight="8">
+              <wp:anchor distT="0" distB="0" distL="0" distR="0" simplePos="0" relativeHeight="8" behindDoc="0" locked="0" layoutInCell="1" allowOverlap="1">
                 <wp:simplePos x="0" y="0"/>
                 <wp:positionH relativeFrom="column">
                   <wp:align>center</wp:align>
@@ -1069,7 +1396,7 @@
                 <wp:extent cx="3924935" cy="2416175"/>
                 <wp:effectExtent l="0" t="0" r="0" b="0"/>
                 <wp:wrapSquare wrapText="largest"/>
-                <wp:docPr id="13" name="Imagen3" descr=""/>
+                <wp:docPr id="13" name="Imagen3"/>
                 <wp:cNvGraphicFramePr>
                   <a:graphicFrameLocks xmlns:a="http://schemas.openxmlformats.org/drawingml/2006/main" noChangeAspect="1"/>
                 </wp:cNvGraphicFramePr>
@@ -1077,13 +1404,13 @@
                   <a:graphicData uri="http://schemas.openxmlformats.org/drawingml/2006/picture">
                     <pic:pic xmlns:pic="http://schemas.openxmlformats.org/drawingml/2006/picture">
                       <pic:nvPicPr>
-                        <pic:cNvPr id="13" name="Imagen3" descr=""/>
+                        <pic:cNvPr id="13" name="Imagen3"/>
                         <pic:cNvPicPr>
                           <a:picLocks noChangeAspect="1" noChangeArrowheads="1"/>
                         </pic:cNvPicPr>
                       </pic:nvPicPr>
                       <pic:blipFill>
-                        <a:blip r:embed="rId7"/>
+                        <a:blip r:embed="rId12"/>
                         <a:stretch>
                           <a:fillRect/>
                         </a:stretch>
@@ -1104,148 +1431,115 @@
             </w:drawing>
           </w:r>
         </w:p>
+        <w:p/>
+        <w:p/>
+        <w:p/>
+        <w:p/>
+        <w:p/>
+        <w:p/>
+        <w:p/>
+        <w:p/>
         <w:p>
-          <w:pPr>
-            <w:pStyle w:val="Normal"/>
-            <w:rPr/>
-          </w:pPr>
-          <w:r>
-            <w:rPr/>
+          <w:r>
+            <w:t>Usamos el comando ‘</w:t>
+          </w:r>
+          <w:proofErr w:type="spellStart"/>
+          <w:r>
+            <w:t>git</w:t>
+          </w:r>
+          <w:proofErr w:type="spellEnd"/>
+          <w:r>
+            <w:t xml:space="preserve"> </w:t>
+          </w:r>
+          <w:proofErr w:type="spellStart"/>
+          <w:r>
+            <w:t>rm</w:t>
+          </w:r>
+          <w:proofErr w:type="spellEnd"/>
+          <w:r>
+            <w:t xml:space="preserve">’ para borrar un archivo del </w:t>
+          </w:r>
+          <w:proofErr w:type="gramStart"/>
+          <w:r>
+            <w:t>repositorio ,</w:t>
+          </w:r>
+          <w:proofErr w:type="gramEnd"/>
+          <w:r>
+            <w:t xml:space="preserve"> sin olvidar hacer ‘</w:t>
+          </w:r>
+          <w:proofErr w:type="spellStart"/>
+          <w:r>
+            <w:t>git</w:t>
+          </w:r>
+          <w:proofErr w:type="spellEnd"/>
+          <w:r>
+            <w:t xml:space="preserve"> </w:t>
+          </w:r>
+          <w:proofErr w:type="spellStart"/>
+          <w:r>
+            <w:t>commit</w:t>
+          </w:r>
+          <w:proofErr w:type="spellEnd"/>
+          <w:r>
+            <w:t>’ y  ‘</w:t>
+          </w:r>
+          <w:proofErr w:type="spellStart"/>
+          <w:r>
+            <w:t>git</w:t>
+          </w:r>
+          <w:proofErr w:type="spellEnd"/>
+          <w:r>
+            <w:t xml:space="preserve"> </w:t>
+          </w:r>
+          <w:proofErr w:type="spellStart"/>
+          <w:r>
+            <w:t>push</w:t>
+          </w:r>
+          <w:proofErr w:type="spellEnd"/>
+          <w:r>
+            <w:t>’.</w:t>
           </w:r>
         </w:p>
+        <w:p/>
+        <w:p/>
         <w:p>
-          <w:pPr>
-            <w:pStyle w:val="Normal"/>
-            <w:rPr/>
-          </w:pPr>
-          <w:r>
-            <w:rPr/>
+          <w:r>
+            <w:t xml:space="preserve">Para tratar las </w:t>
+          </w:r>
+          <w:proofErr w:type="spellStart"/>
+          <w:r>
+            <w:t>issue</w:t>
+          </w:r>
+          <w:proofErr w:type="spellEnd"/>
+          <w:r>
+            <w:t>, basta con añadirla en el repositorio de GitHub en la pestaña ‘</w:t>
+          </w:r>
+          <w:proofErr w:type="spellStart"/>
+          <w:r>
+            <w:t>Issue</w:t>
+          </w:r>
+          <w:proofErr w:type="spellEnd"/>
+          <w:r>
+            <w:t xml:space="preserve">’ y a ‘New </w:t>
+          </w:r>
+          <w:proofErr w:type="spellStart"/>
+          <w:r>
+            <w:t>Issue</w:t>
+          </w:r>
+          <w:proofErr w:type="spellEnd"/>
+          <w:r>
+            <w:t>’</w:t>
           </w:r>
         </w:p>
+        <w:p/>
         <w:p>
-          <w:pPr>
-            <w:pStyle w:val="Normal"/>
-            <w:rPr/>
-          </w:pPr>
-          <w:r>
-            <w:rPr/>
-          </w:r>
-        </w:p>
-        <w:p>
-          <w:pPr>
-            <w:pStyle w:val="Normal"/>
-            <w:rPr/>
-          </w:pPr>
-          <w:r>
-            <w:rPr/>
-          </w:r>
-        </w:p>
-        <w:p>
-          <w:pPr>
-            <w:pStyle w:val="Normal"/>
-            <w:rPr/>
-          </w:pPr>
-          <w:r>
-            <w:rPr/>
-          </w:r>
-        </w:p>
-        <w:p>
-          <w:pPr>
-            <w:pStyle w:val="Normal"/>
-            <w:rPr/>
-          </w:pPr>
-          <w:r>
-            <w:rPr/>
-          </w:r>
-        </w:p>
-        <w:p>
-          <w:pPr>
-            <w:pStyle w:val="Normal"/>
-            <w:rPr/>
-          </w:pPr>
-          <w:r>
-            <w:rPr/>
-          </w:r>
-        </w:p>
-        <w:p>
-          <w:pPr>
-            <w:pStyle w:val="Normal"/>
-            <w:rPr/>
-          </w:pPr>
-          <w:r>
-            <w:rPr/>
-          </w:r>
-        </w:p>
-        <w:p>
-          <w:pPr>
-            <w:pStyle w:val="Normal"/>
-            <w:spacing w:before="0" w:after="160"/>
-            <w:rPr/>
-          </w:pPr>
-          <w:r>
-            <w:rPr/>
-            <w:t xml:space="preserve">Usamos el comando ‘git rm’ para borrar un archivo del repositorio , </w:t>
-          </w:r>
-          <w:r>
-            <w:rPr/>
-            <w:t>sin olvidar hacer ‘git commit’ y  ‘git push’.</w:t>
-          </w:r>
-        </w:p>
-        <w:p>
-          <w:pPr>
-            <w:pStyle w:val="Normal"/>
-            <w:spacing w:before="0" w:after="160"/>
-            <w:rPr/>
-          </w:pPr>
-          <w:r>
-            <w:rPr/>
-          </w:r>
-        </w:p>
-        <w:p>
-          <w:pPr>
-            <w:pStyle w:val="Normal"/>
-            <w:spacing w:before="0" w:after="160"/>
-            <w:rPr/>
-          </w:pPr>
-          <w:r>
-            <w:rPr/>
-          </w:r>
-        </w:p>
-        <w:p>
-          <w:pPr>
-            <w:pStyle w:val="Normal"/>
-            <w:spacing w:before="0" w:after="160"/>
-            <w:rPr/>
-          </w:pPr>
-          <w:r>
-            <w:rPr/>
-            <w:t>Para tratar las issue, basta con añadirla en el repositorio de GitHub en</w:t>
-          </w:r>
-          <w:r>
-            <w:rPr/>
-            <w:t xml:space="preserve"> la pestaña ‘Issue’ y a ‘New Issue’</w:t>
-          </w:r>
-        </w:p>
-        <w:p>
-          <w:pPr>
-            <w:pStyle w:val="Normal"/>
-            <w:spacing w:before="0" w:after="160"/>
-            <w:rPr/>
-          </w:pPr>
-          <w:r>
-            <w:rPr/>
-          </w:r>
-        </w:p>
-        <w:p>
-          <w:pPr>
-            <w:pStyle w:val="Normal"/>
-            <w:spacing w:before="0" w:after="160"/>
-            <w:rPr/>
-          </w:pPr>
-          <w:r>
-            <w:rPr/>
+          <w:r>
+            <w:rPr>
+              <w:noProof/>
+            </w:rPr>
+            <w:lastRenderedPageBreak/>
             <w:drawing>
-              <wp:anchor behindDoc="0" distT="0" distB="0" distL="0" distR="0" simplePos="0" locked="0" layoutInCell="1" allowOverlap="1" relativeHeight="16">
+              <wp:anchor distT="0" distB="0" distL="0" distR="0" simplePos="0" relativeHeight="16" behindDoc="0" locked="0" layoutInCell="1" allowOverlap="1">
                 <wp:simplePos x="0" y="0"/>
                 <wp:positionH relativeFrom="column">
                   <wp:posOffset>0</wp:posOffset>
@@ -1256,7 +1550,7 @@
                 <wp:extent cx="5400040" cy="1982470"/>
                 <wp:effectExtent l="0" t="0" r="0" b="0"/>
                 <wp:wrapSquare wrapText="largest"/>
-                <wp:docPr id="14" name="Imagen4" descr=""/>
+                <wp:docPr id="14" name="Imagen4"/>
                 <wp:cNvGraphicFramePr>
                   <a:graphicFrameLocks xmlns:a="http://schemas.openxmlformats.org/drawingml/2006/main" noChangeAspect="1"/>
                 </wp:cNvGraphicFramePr>
@@ -1264,14 +1558,14 @@
                   <a:graphicData uri="http://schemas.openxmlformats.org/drawingml/2006/picture">
                     <pic:pic xmlns:pic="http://schemas.openxmlformats.org/drawingml/2006/picture">
                       <pic:nvPicPr>
-                        <pic:cNvPr id="14" name="Imagen4" descr=""/>
+                        <pic:cNvPr id="14" name="Imagen4"/>
                         <pic:cNvPicPr>
                           <a:picLocks noChangeAspect="1" noChangeArrowheads="1"/>
                         </pic:cNvPicPr>
                       </pic:nvPicPr>
                       <pic:blipFill>
-                        <a:blip r:embed="rId8"/>
-                        <a:srcRect l="0" t="31569" r="0" b="0"/>
+                        <a:blip r:embed="rId13"/>
+                        <a:srcRect t="31569"/>
                         <a:stretch>
                           <a:fillRect/>
                         </a:stretch>
@@ -1292,67 +1586,46 @@
             </w:drawing>
           </w:r>
         </w:p>
-        <w:p>
-          <w:pPr>
-            <w:pStyle w:val="Normal"/>
-            <w:spacing w:before="0" w:after="160"/>
-            <w:rPr/>
-          </w:pPr>
-          <w:r>
-            <w:rPr/>
-          </w:r>
-        </w:p>
-        <w:p>
-          <w:pPr>
-            <w:pStyle w:val="Normal"/>
-            <w:spacing w:before="0" w:after="160"/>
-            <w:rPr/>
-          </w:pPr>
-          <w:r>
-            <w:rPr/>
-          </w:r>
-        </w:p>
+        <w:p/>
+        <w:p/>
       </w:sdtContent>
     </w:sdt>
     <w:sectPr>
-      <w:type w:val="nextPage"/>
       <w:pgSz w:w="11906" w:h="16838"/>
-      <w:pgMar w:left="1701" w:right="1701" w:header="0" w:top="1417" w:footer="0" w:bottom="1417" w:gutter="0"/>
-      <w:pgNumType w:start="0" w:fmt="decimal"/>
-      <w:formProt w:val="false"/>
+      <w:pgMar w:top="1417" w:right="1701" w:bottom="1417" w:left="1701" w:header="0" w:footer="0" w:gutter="0"/>
+      <w:pgNumType w:start="0"/>
+      <w:cols w:space="720"/>
+      <w:formProt w:val="0"/>
       <w:titlePg/>
-      <w:textDirection w:val="lrTb"/>
-      <w:docGrid w:type="default" w:linePitch="360" w:charSpace="4096"/>
+      <w:docGrid w:linePitch="360" w:charSpace="4096"/>
     </w:sectPr>
   </w:body>
 </w:document>
 </file>
 
 <file path=word/styles.xml><?xml version="1.0" encoding="utf-8"?>
-<w:styles xmlns:w="http://schemas.openxmlformats.org/wordprocessingml/2006/main" xmlns:w14="http://schemas.microsoft.com/office/word/2010/wordml" xmlns:mc="http://schemas.openxmlformats.org/markup-compatibility/2006" mc:Ignorable="w14">
+<w:styles xmlns:mc="http://schemas.openxmlformats.org/markup-compatibility/2006" xmlns:r="http://schemas.openxmlformats.org/officeDocument/2006/relationships" xmlns:w="http://schemas.openxmlformats.org/wordprocessingml/2006/main" xmlns:w14="http://schemas.microsoft.com/office/word/2010/wordml" xmlns:w15="http://schemas.microsoft.com/office/word/2012/wordml" xmlns:w16cid="http://schemas.microsoft.com/office/word/2016/wordml/cid" xmlns:w16se="http://schemas.microsoft.com/office/word/2015/wordml/symex" mc:Ignorable="w14 w15 w16se w16cid">
   <w:docDefaults>
     <w:rPrDefault>
       <w:rPr>
-        <w:rFonts w:ascii="Calibri" w:hAnsi="Calibri" w:eastAsia="游明朝" w:cs="" w:asciiTheme="minorHAnsi" w:cstheme="minorBidi" w:eastAsiaTheme="minorEastAsia" w:hAnsiTheme="minorHAnsi"/>
+        <w:rFonts w:asciiTheme="minorHAnsi" w:eastAsiaTheme="minorEastAsia" w:hAnsiTheme="minorHAnsi" w:cstheme="minorBidi"/>
         <w:szCs w:val="22"/>
         <w:lang w:val="es-ES" w:eastAsia="ja-JP" w:bidi="ar-SA"/>
       </w:rPr>
     </w:rPrDefault>
-    <w:pPrDefault>
-      <w:pPr/>
-    </w:pPrDefault>
+    <w:pPrDefault/>
   </w:docDefaults>
-  <w:latentStyles w:defLockedState="0" w:defUIPriority="99" w:defSemiHidden="0" w:defUnhideWhenUsed="0" w:defQFormat="0" w:count="376">
+  <w:latentStyles w:defLockedState="0" w:defUIPriority="99" w:defSemiHidden="0" w:defUnhideWhenUsed="0" w:defQFormat="0" w:count="375">
     <w:lsdException w:name="Normal" w:uiPriority="0" w:qFormat="1"/>
     <w:lsdException w:name="heading 1" w:uiPriority="9" w:qFormat="1"/>
-    <w:lsdException w:name="heading 2" w:uiPriority="9" w:semiHidden="1" w:unhideWhenUsed="1" w:qFormat="1"/>
-    <w:lsdException w:name="heading 3" w:uiPriority="9" w:semiHidden="1" w:unhideWhenUsed="1" w:qFormat="1"/>
-    <w:lsdException w:name="heading 4" w:uiPriority="9" w:semiHidden="1" w:unhideWhenUsed="1" w:qFormat="1"/>
-    <w:lsdException w:name="heading 5" w:uiPriority="9" w:semiHidden="1" w:unhideWhenUsed="1" w:qFormat="1"/>
-    <w:lsdException w:name="heading 6" w:uiPriority="9" w:semiHidden="1" w:unhideWhenUsed="1" w:qFormat="1"/>
-    <w:lsdException w:name="heading 7" w:uiPriority="9" w:semiHidden="1" w:unhideWhenUsed="1" w:qFormat="1"/>
-    <w:lsdException w:name="heading 8" w:uiPriority="9" w:semiHidden="1" w:unhideWhenUsed="1" w:qFormat="1"/>
-    <w:lsdException w:name="heading 9" w:uiPriority="9" w:semiHidden="1" w:unhideWhenUsed="1" w:qFormat="1"/>
+    <w:lsdException w:name="heading 2" w:semiHidden="1" w:uiPriority="9" w:unhideWhenUsed="1" w:qFormat="1"/>
+    <w:lsdException w:name="heading 3" w:semiHidden="1" w:uiPriority="9" w:unhideWhenUsed="1" w:qFormat="1"/>
+    <w:lsdException w:name="heading 4" w:semiHidden="1" w:uiPriority="9" w:unhideWhenUsed="1" w:qFormat="1"/>
+    <w:lsdException w:name="heading 5" w:semiHidden="1" w:uiPriority="9" w:unhideWhenUsed="1" w:qFormat="1"/>
+    <w:lsdException w:name="heading 6" w:semiHidden="1" w:uiPriority="9" w:unhideWhenUsed="1" w:qFormat="1"/>
+    <w:lsdException w:name="heading 7" w:semiHidden="1" w:uiPriority="9" w:unhideWhenUsed="1" w:qFormat="1"/>
+    <w:lsdException w:name="heading 8" w:semiHidden="1" w:uiPriority="9" w:unhideWhenUsed="1" w:qFormat="1"/>
+    <w:lsdException w:name="heading 9" w:semiHidden="1" w:uiPriority="9" w:unhideWhenUsed="1" w:qFormat="1"/>
     <w:lsdException w:name="index 1" w:semiHidden="1" w:unhideWhenUsed="1"/>
     <w:lsdException w:name="index 2" w:semiHidden="1" w:unhideWhenUsed="1"/>
     <w:lsdException w:name="index 3" w:semiHidden="1" w:unhideWhenUsed="1"/>
@@ -1362,22 +1635,22 @@
     <w:lsdException w:name="index 7" w:semiHidden="1" w:unhideWhenUsed="1"/>
     <w:lsdException w:name="index 8" w:semiHidden="1" w:unhideWhenUsed="1"/>
     <w:lsdException w:name="index 9" w:semiHidden="1" w:unhideWhenUsed="1"/>
-    <w:lsdException w:name="toc 1" w:uiPriority="39" w:semiHidden="1" w:unhideWhenUsed="1"/>
-    <w:lsdException w:name="toc 2" w:uiPriority="39" w:semiHidden="1" w:unhideWhenUsed="1"/>
-    <w:lsdException w:name="toc 3" w:uiPriority="39" w:semiHidden="1" w:unhideWhenUsed="1"/>
-    <w:lsdException w:name="toc 4" w:uiPriority="39" w:semiHidden="1" w:unhideWhenUsed="1"/>
-    <w:lsdException w:name="toc 5" w:uiPriority="39" w:semiHidden="1" w:unhideWhenUsed="1"/>
-    <w:lsdException w:name="toc 6" w:uiPriority="39" w:semiHidden="1" w:unhideWhenUsed="1"/>
-    <w:lsdException w:name="toc 7" w:uiPriority="39" w:semiHidden="1" w:unhideWhenUsed="1"/>
-    <w:lsdException w:name="toc 8" w:uiPriority="39" w:semiHidden="1" w:unhideWhenUsed="1"/>
-    <w:lsdException w:name="toc 9" w:uiPriority="39" w:semiHidden="1" w:unhideWhenUsed="1"/>
+    <w:lsdException w:name="toc 1" w:semiHidden="1" w:uiPriority="39" w:unhideWhenUsed="1"/>
+    <w:lsdException w:name="toc 2" w:semiHidden="1" w:uiPriority="39" w:unhideWhenUsed="1"/>
+    <w:lsdException w:name="toc 3" w:semiHidden="1" w:uiPriority="39" w:unhideWhenUsed="1"/>
+    <w:lsdException w:name="toc 4" w:semiHidden="1" w:uiPriority="39" w:unhideWhenUsed="1"/>
+    <w:lsdException w:name="toc 5" w:semiHidden="1" w:uiPriority="39" w:unhideWhenUsed="1"/>
+    <w:lsdException w:name="toc 6" w:semiHidden="1" w:uiPriority="39" w:unhideWhenUsed="1"/>
+    <w:lsdException w:name="toc 7" w:semiHidden="1" w:uiPriority="39" w:unhideWhenUsed="1"/>
+    <w:lsdException w:name="toc 8" w:semiHidden="1" w:uiPriority="39" w:unhideWhenUsed="1"/>
+    <w:lsdException w:name="toc 9" w:semiHidden="1" w:uiPriority="39" w:unhideWhenUsed="1"/>
     <w:lsdException w:name="Normal Indent" w:semiHidden="1" w:unhideWhenUsed="1"/>
     <w:lsdException w:name="footnote text" w:semiHidden="1" w:unhideWhenUsed="1"/>
     <w:lsdException w:name="annotation text" w:semiHidden="1" w:unhideWhenUsed="1"/>
     <w:lsdException w:name="header" w:semiHidden="1" w:unhideWhenUsed="1"/>
     <w:lsdException w:name="footer" w:semiHidden="1" w:unhideWhenUsed="1"/>
     <w:lsdException w:name="index heading" w:semiHidden="1" w:unhideWhenUsed="1"/>
-    <w:lsdException w:name="caption" w:uiPriority="35" w:semiHidden="1" w:unhideWhenUsed="1" w:qFormat="1"/>
+    <w:lsdException w:name="caption" w:semiHidden="1" w:uiPriority="35" w:unhideWhenUsed="1" w:qFormat="1"/>
     <w:lsdException w:name="table of figures" w:semiHidden="1" w:unhideWhenUsed="1"/>
     <w:lsdException w:name="envelope address" w:semiHidden="1" w:unhideWhenUsed="1"/>
     <w:lsdException w:name="envelope return" w:semiHidden="1" w:unhideWhenUsed="1"/>
@@ -1408,7 +1681,7 @@
     <w:lsdException w:name="Title" w:uiPriority="10" w:qFormat="1"/>
     <w:lsdException w:name="Closing" w:semiHidden="1" w:unhideWhenUsed="1"/>
     <w:lsdException w:name="Signature" w:semiHidden="1" w:unhideWhenUsed="1"/>
-    <w:lsdException w:name="Default Paragraph Font" w:uiPriority="1" w:semiHidden="1" w:unhideWhenUsed="1"/>
+    <w:lsdException w:name="Default Paragraph Font" w:semiHidden="1" w:uiPriority="1" w:unhideWhenUsed="1"/>
     <w:lsdException w:name="Body Text" w:semiHidden="1" w:unhideWhenUsed="1"/>
     <w:lsdException w:name="Body Text Indent" w:semiHidden="1" w:unhideWhenUsed="1"/>
     <w:lsdException w:name="List Continue" w:semiHidden="1" w:unhideWhenUsed="1"/>
@@ -1448,6 +1721,7 @@
     <w:lsdException w:name="HTML Sample" w:semiHidden="1" w:unhideWhenUsed="1"/>
     <w:lsdException w:name="HTML Typewriter" w:semiHidden="1" w:unhideWhenUsed="1"/>
     <w:lsdException w:name="HTML Variable" w:semiHidden="1" w:unhideWhenUsed="1"/>
+    <w:lsdException w:name="Normal Table" w:semiHidden="1" w:unhideWhenUsed="1"/>
     <w:lsdException w:name="annotation subject" w:semiHidden="1" w:unhideWhenUsed="1"/>
     <w:lsdException w:name="No List" w:semiHidden="1" w:unhideWhenUsed="1"/>
     <w:lsdException w:name="Outline List 1" w:semiHidden="1" w:unhideWhenUsed="1"/>
@@ -1494,8 +1768,10 @@
     <w:lsdException w:name="Table Subtle 2" w:semiHidden="1" w:unhideWhenUsed="1"/>
     <w:lsdException w:name="Table Web 1" w:semiHidden="1" w:unhideWhenUsed="1"/>
     <w:lsdException w:name="Table Web 2" w:semiHidden="1" w:unhideWhenUsed="1"/>
+    <w:lsdException w:name="Table Web 3" w:semiHidden="1" w:unhideWhenUsed="1"/>
     <w:lsdException w:name="Balloon Text" w:semiHidden="1" w:unhideWhenUsed="1"/>
     <w:lsdException w:name="Table Grid" w:uiPriority="39"/>
+    <w:lsdException w:name="Table Theme" w:semiHidden="1" w:unhideWhenUsed="1"/>
     <w:lsdException w:name="Placeholder Text" w:semiHidden="1"/>
     <w:lsdException w:name="No Spacing" w:uiPriority="1" w:qFormat="1"/>
     <w:lsdException w:name="Light Shading" w:uiPriority="60"/>
@@ -1605,8 +1881,8 @@
     <w:lsdException w:name="Subtle Reference" w:uiPriority="31" w:qFormat="1"/>
     <w:lsdException w:name="Intense Reference" w:uiPriority="32" w:qFormat="1"/>
     <w:lsdException w:name="Book Title" w:uiPriority="33" w:qFormat="1"/>
-    <w:lsdException w:name="Bibliography" w:uiPriority="37" w:semiHidden="1" w:unhideWhenUsed="1"/>
-    <w:lsdException w:name="TOC Heading" w:uiPriority="39" w:semiHidden="1" w:unhideWhenUsed="1" w:qFormat="1"/>
+    <w:lsdException w:name="Bibliography" w:semiHidden="1" w:uiPriority="37" w:unhideWhenUsed="1"/>
+    <w:lsdException w:name="TOC Heading" w:semiHidden="1" w:uiPriority="39" w:unhideWhenUsed="1" w:qFormat="1"/>
     <w:lsdException w:name="Plain Table 1" w:uiPriority="41"/>
     <w:lsdException w:name="Plain Table 2" w:uiPriority="42"/>
     <w:lsdException w:name="Plain Table 3" w:uiPriority="43"/>
@@ -1715,135 +1991,22 @@
     <w:lsdException w:name="Smart Hyperlink" w:semiHidden="1" w:unhideWhenUsed="1"/>
     <w:lsdException w:name="Hashtag" w:semiHidden="1" w:unhideWhenUsed="1"/>
     <w:lsdException w:name="Unresolved Mention" w:semiHidden="1" w:unhideWhenUsed="1"/>
-    <w:lsdException w:name="Smart Link" w:semiHidden="1" w:unhideWhenUsed="1"/>
   </w:latentStyles>
-  <w:style w:type="paragraph" w:styleId="Normal" w:default="1">
+  <w:style w:type="paragraph" w:default="1" w:styleId="Normal">
     <w:name w:val="Normal"/>
     <w:qFormat/>
     <w:pPr>
-      <w:widowControl/>
-      <w:bidi w:val="0"/>
-      <w:spacing w:lineRule="auto" w:line="259" w:before="0" w:after="160"/>
-      <w:jc w:val="left"/>
+      <w:spacing w:after="160" w:line="259" w:lineRule="auto"/>
     </w:pPr>
     <w:rPr>
-      <w:rFonts w:ascii="Calibri" w:hAnsi="Calibri" w:eastAsia="游明朝" w:cs="" w:asciiTheme="minorHAnsi" w:cstheme="minorBidi" w:eastAsiaTheme="minorEastAsia" w:hAnsiTheme="minorHAnsi"/>
-      <w:color w:val="auto"/>
-      <w:kern w:val="0"/>
       <w:sz w:val="22"/>
-      <w:szCs w:val="22"/>
-      <w:lang w:val="es-ES" w:eastAsia="ja-JP" w:bidi="ar-SA"/>
     </w:rPr>
   </w:style>
-  <w:style w:type="character" w:styleId="DefaultParagraphFont" w:default="1">
+  <w:style w:type="character" w:default="1" w:styleId="Fuentedeprrafopredeter">
     <w:name w:val="Default Paragraph Font"/>
     <w:uiPriority w:val="1"/>
     <w:semiHidden/>
     <w:unhideWhenUsed/>
-    <w:qFormat/>
-    <w:rPr/>
-  </w:style>
-  <w:style w:type="character" w:styleId="SinespaciadoCar" w:customStyle="1">
-    <w:name w:val="Sin espaciado Car"/>
-    <w:basedOn w:val="DefaultParagraphFont"/>
-    <w:link w:val="Sinespaciado"/>
-    <w:uiPriority w:val="1"/>
-    <w:qFormat/>
-    <w:rsid w:val="003274d3"/>
-    <w:rPr/>
-  </w:style>
-  <w:style w:type="paragraph" w:styleId="Ttulo">
-    <w:name w:val="Título"/>
-    <w:basedOn w:val="Normal"/>
-    <w:next w:val="Cuerpodetexto"/>
-    <w:qFormat/>
-    <w:pPr>
-      <w:keepNext w:val="true"/>
-      <w:spacing w:before="240" w:after="120"/>
-    </w:pPr>
-    <w:rPr>
-      <w:rFonts w:ascii="Liberation Sans" w:hAnsi="Liberation Sans" w:eastAsia="Microsoft YaHei" w:cs="Arial"/>
-      <w:sz w:val="28"/>
-      <w:szCs w:val="28"/>
-    </w:rPr>
-  </w:style>
-  <w:style w:type="paragraph" w:styleId="Cuerpodetexto">
-    <w:name w:val="Body Text"/>
-    <w:basedOn w:val="Normal"/>
-    <w:pPr>
-      <w:spacing w:lineRule="auto" w:line="276" w:before="0" w:after="140"/>
-    </w:pPr>
-    <w:rPr/>
-  </w:style>
-  <w:style w:type="paragraph" w:styleId="Lista">
-    <w:name w:val="List"/>
-    <w:basedOn w:val="Cuerpodetexto"/>
-    <w:pPr/>
-    <w:rPr>
-      <w:rFonts w:cs="Arial"/>
-    </w:rPr>
-  </w:style>
-  <w:style w:type="paragraph" w:styleId="Leyenda">
-    <w:name w:val="Caption"/>
-    <w:basedOn w:val="Normal"/>
-    <w:qFormat/>
-    <w:pPr>
-      <w:suppressLineNumbers/>
-      <w:spacing w:before="120" w:after="120"/>
-    </w:pPr>
-    <w:rPr>
-      <w:rFonts w:cs="Arial"/>
-      <w:i/>
-      <w:iCs/>
-      <w:sz w:val="24"/>
-      <w:szCs w:val="24"/>
-    </w:rPr>
-  </w:style>
-  <w:style w:type="paragraph" w:styleId="Ndice">
-    <w:name w:val="Índice"/>
-    <w:basedOn w:val="Normal"/>
-    <w:qFormat/>
-    <w:pPr>
-      <w:suppressLineNumbers/>
-    </w:pPr>
-    <w:rPr>
-      <w:rFonts w:cs="Arial"/>
-    </w:rPr>
-  </w:style>
-  <w:style w:type="paragraph" w:styleId="NoSpacing">
-    <w:name w:val="No Spacing"/>
-    <w:link w:val="SinespaciadoCar"/>
-    <w:uiPriority w:val="1"/>
-    <w:qFormat/>
-    <w:rsid w:val="003274d3"/>
-    <w:pPr>
-      <w:widowControl/>
-      <w:bidi w:val="0"/>
-      <w:spacing w:lineRule="auto" w:line="240" w:before="0" w:after="0"/>
-      <w:jc w:val="left"/>
-    </w:pPr>
-    <w:rPr>
-      <w:rFonts w:ascii="Calibri" w:hAnsi="Calibri" w:eastAsia="游明朝" w:cs="" w:asciiTheme="minorHAnsi" w:cstheme="minorBidi" w:eastAsiaTheme="minorEastAsia" w:hAnsiTheme="minorHAnsi"/>
-      <w:color w:val="auto"/>
-      <w:kern w:val="0"/>
-      <w:sz w:val="22"/>
-      <w:szCs w:val="22"/>
-      <w:lang w:val="es-ES" w:eastAsia="ja-JP" w:bidi="ar-SA"/>
-    </w:rPr>
-  </w:style>
-  <w:style w:type="paragraph" w:styleId="Contenidodelmarco">
-    <w:name w:val="Contenido del marco"/>
-    <w:basedOn w:val="Normal"/>
-    <w:qFormat/>
-    <w:pPr/>
-    <w:rPr/>
-  </w:style>
-  <w:style w:type="numbering" w:styleId="NoList" w:default="1">
-    <w:name w:val="No List"/>
-    <w:uiPriority w:val="99"/>
-    <w:semiHidden/>
-    <w:unhideWhenUsed/>
-    <w:qFormat/>
   </w:style>
   <w:style w:type="table" w:default="1" w:styleId="Tablanormal">
     <w:name w:val="Normal Table"/>
@@ -1859,6 +2022,114 @@
         <w:right w:w="108" w:type="dxa"/>
       </w:tblCellMar>
     </w:tblPr>
+  </w:style>
+  <w:style w:type="numbering" w:default="1" w:styleId="Sinlista">
+    <w:name w:val="No List"/>
+    <w:uiPriority w:val="99"/>
+    <w:semiHidden/>
+    <w:unhideWhenUsed/>
+  </w:style>
+  <w:style w:type="character" w:customStyle="1" w:styleId="SinespaciadoCar">
+    <w:name w:val="Sin espaciado Car"/>
+    <w:basedOn w:val="Fuentedeprrafopredeter"/>
+    <w:link w:val="Sinespaciado"/>
+    <w:uiPriority w:val="1"/>
+    <w:qFormat/>
+    <w:rsid w:val="003274D3"/>
+  </w:style>
+  <w:style w:type="paragraph" w:styleId="Ttulo">
+    <w:name w:val="Title"/>
+    <w:basedOn w:val="Normal"/>
+    <w:next w:val="Textoindependiente"/>
+    <w:qFormat/>
+    <w:pPr>
+      <w:keepNext/>
+      <w:spacing w:before="240" w:after="120"/>
+    </w:pPr>
+    <w:rPr>
+      <w:rFonts w:ascii="Liberation Sans" w:eastAsia="Microsoft YaHei" w:hAnsi="Liberation Sans" w:cs="Arial"/>
+      <w:sz w:val="28"/>
+      <w:szCs w:val="28"/>
+    </w:rPr>
+  </w:style>
+  <w:style w:type="paragraph" w:styleId="Textoindependiente">
+    <w:name w:val="Body Text"/>
+    <w:basedOn w:val="Normal"/>
+    <w:pPr>
+      <w:spacing w:after="140" w:line="276" w:lineRule="auto"/>
+    </w:pPr>
+  </w:style>
+  <w:style w:type="paragraph" w:styleId="Lista">
+    <w:name w:val="List"/>
+    <w:basedOn w:val="Textoindependiente"/>
+    <w:rPr>
+      <w:rFonts w:cs="Arial"/>
+    </w:rPr>
+  </w:style>
+  <w:style w:type="paragraph" w:styleId="Descripcin">
+    <w:name w:val="caption"/>
+    <w:basedOn w:val="Normal"/>
+    <w:qFormat/>
+    <w:pPr>
+      <w:suppressLineNumbers/>
+      <w:spacing w:before="120" w:after="120"/>
+    </w:pPr>
+    <w:rPr>
+      <w:rFonts w:cs="Arial"/>
+      <w:i/>
+      <w:iCs/>
+      <w:sz w:val="24"/>
+      <w:szCs w:val="24"/>
+    </w:rPr>
+  </w:style>
+  <w:style w:type="paragraph" w:customStyle="1" w:styleId="ndice">
+    <w:name w:val="Índice"/>
+    <w:basedOn w:val="Normal"/>
+    <w:qFormat/>
+    <w:pPr>
+      <w:suppressLineNumbers/>
+    </w:pPr>
+    <w:rPr>
+      <w:rFonts w:cs="Arial"/>
+    </w:rPr>
+  </w:style>
+  <w:style w:type="paragraph" w:styleId="Sinespaciado">
+    <w:name w:val="No Spacing"/>
+    <w:link w:val="SinespaciadoCar"/>
+    <w:uiPriority w:val="1"/>
+    <w:qFormat/>
+    <w:rsid w:val="003274D3"/>
+    <w:rPr>
+      <w:sz w:val="22"/>
+    </w:rPr>
+  </w:style>
+  <w:style w:type="paragraph" w:customStyle="1" w:styleId="Contenidodelmarco">
+    <w:name w:val="Contenido del marco"/>
+    <w:basedOn w:val="Normal"/>
+    <w:qFormat/>
+  </w:style>
+  <w:style w:type="character" w:styleId="Hipervnculo">
+    <w:name w:val="Hyperlink"/>
+    <w:basedOn w:val="Fuentedeprrafopredeter"/>
+    <w:uiPriority w:val="99"/>
+    <w:unhideWhenUsed/>
+    <w:rsid w:val="002D78E1"/>
+    <w:rPr>
+      <w:color w:val="0563C1" w:themeColor="hyperlink"/>
+      <w:u w:val="single"/>
+    </w:rPr>
+  </w:style>
+  <w:style w:type="character" w:styleId="Mencinsinresolver">
+    <w:name w:val="Unresolved Mention"/>
+    <w:basedOn w:val="Fuentedeprrafopredeter"/>
+    <w:uiPriority w:val="99"/>
+    <w:semiHidden/>
+    <w:unhideWhenUsed/>
+    <w:rsid w:val="002D78E1"/>
+    <w:rPr>
+      <w:color w:val="605E5C"/>
+      <w:shd w:val="clear" w:color="auto" w:fill="E1DFDD"/>
+    </w:rPr>
   </w:style>
 </w:styles>
 </file>
@@ -2159,17 +2430,6 @@
 </file>
 
 <file path=customXml/item1.xml><?xml version="1.0" encoding="utf-8"?>
-<CoverPageProperties xmlns="http://schemas.microsoft.com/office/2006/coverPageProps">
-  <PublishDate/>
-  <Abstract/>
-  <CompanyAddress>21/05/19</CompanyAddress>
-  <CompanyPhone/>
-  <CompanyFax/>
-  <CompanyEmail/>
-</CoverPageProperties>
-</file>
-
-<file path=customXml/item2.xml><?xml version="1.0" encoding="utf-8"?>
 <inkml:ink xmlns:inkml="http://www.w3.org/2003/InkML">
   <inkml:definitions>
     <inkml:context xml:id="ctx0">
@@ -2204,15 +2464,7 @@
 <file path=customXml/itemProps1.xml><?xml version="1.0" encoding="utf-8"?>
 <ds:datastoreItem xmlns:ds="http://schemas.openxmlformats.org/officeDocument/2006/customXml" ds:itemID="{55AF091B-3C7A-41E3-B477-F2FDAA23CFDA}">
   <ds:schemaRefs>
-    <ds:schemaRef ds:uri="http://schemas.microsoft.com/office/2006/coverPageProps"/>
-  </ds:schemaRefs>
-</ds:datastoreItem>
-</file>
-
-<file path=customXml/itemProps2.xml><?xml version="1.0" encoding="utf-8"?>
-<ds:datastoreItem xmlns:ds="http://schemas.openxmlformats.org/officeDocument/2006/customXml" ds:itemID="{55AF091B-3C7A-41E3-B477-F2FDAA23CFDA}">
-  <ds:schemaRefs>
-    <ds:schemaRef ds:uri="http://schemas.microsoft.com/office/2006/coverPageProps"/>
+    <ds:schemaRef ds:uri="http://www.w3.org/2003/InkML"/>
   </ds:schemaRefs>
 </ds:datastoreItem>
 </file>
</xml_diff>

<commit_message>
Añadido branch a la memoria
</commit_message>
<xml_diff>
--- a/Memoria GitHub.docx
+++ b/Memoria GitHub.docx
@@ -28,8 +28,6 @@
           <w:r>
             <w:tab/>
           </w:r>
-          <w:bookmarkStart w:id="0" w:name="_GoBack"/>
-          <w:bookmarkEnd w:id="0"/>
         </w:p>
         <w:p>
           <w:pPr>
@@ -747,10 +745,7 @@
         <w:p>
           <w:r>
             <w:lastRenderedPageBreak/>
-            <w:t>E</w:t>
-          </w:r>
-          <w:r>
-            <w:t xml:space="preserve">n esta actividad explicaremos como subir un archivo a </w:t>
+            <w:t xml:space="preserve">En esta actividad explicaremos como subir un archivo a </w:t>
           </w:r>
           <w:proofErr w:type="gramStart"/>
           <w:r>
@@ -889,18 +884,12 @@
         </w:p>
         <w:p>
           <w:r>
-            <w:t xml:space="preserve">Por una parte, Rocío </w:t>
-          </w:r>
-          <w:r>
-            <w:t>subió archivos con la interfaz gráfica y por comandos. Se explicará primero por la interfaz gráfica.</w:t>
+            <w:t>Por una parte, Rocío subió archivos con la interfaz gráfica y por comandos. Se explicará primero por la interfaz gráfica.</w:t>
           </w:r>
         </w:p>
         <w:p>
           <w:r>
-            <w:t>Una vez instalado la interfaz y creado nuestro repositorio, para añadir algún archivo o modificarlo, solo hay que añadir o modificar en la carpeta local. L</w:t>
-          </w:r>
-          <w:r>
-            <w:t xml:space="preserve">uego darle a </w:t>
+            <w:t xml:space="preserve">Una vez instalado la interfaz y creado nuestro repositorio, para añadir algún archivo o modificarlo, solo hay que añadir o modificar en la carpeta local. Luego darle a </w:t>
           </w:r>
           <w:proofErr w:type="spellStart"/>
           <w:r>
@@ -1152,10 +1141,7 @@
             <w:t>’</w:t>
           </w:r>
           <w:r>
-            <w:t xml:space="preserve"> para verificarlo (este paso no es obligat</w:t>
-          </w:r>
-          <w:r>
-            <w:t xml:space="preserve">orio, pero si recomendado), luego </w:t>
+            <w:t xml:space="preserve"> para verificarlo (este paso no es obligatorio, pero si recomendado), luego </w:t>
           </w:r>
           <w:r>
             <w:rPr>
@@ -1328,10 +1314,7 @@
           </w:r>
           <w:proofErr w:type="spellEnd"/>
           <w:r>
-            <w:t xml:space="preserve">”, nos manda un error. Y es que los compañeros estuvieron realizando </w:t>
-          </w:r>
-          <w:r>
-            <w:t xml:space="preserve">cambios en el repositorio, por lo que los archivos locales que tenía no eran los más recientes. Se actualiza el repositorio local con </w:t>
+            <w:t xml:space="preserve">”, nos manda un error. Y es que los compañeros estuvieron realizando cambios en el repositorio, por lo que los archivos locales que tenía no eran los más recientes. Se actualiza el repositorio local con </w:t>
           </w:r>
           <w:r>
             <w:rPr>
@@ -1590,6 +1573,309 @@
         <w:p/>
       </w:sdtContent>
     </w:sdt>
+    <w:p>
+      <w:r>
+        <w:t>Finalmente, trataremos el tema de las ramas (en inglés ‘</w:t>
+      </w:r>
+      <w:proofErr w:type="spellStart"/>
+      <w:r>
+        <w:t>branch</w:t>
+      </w:r>
+      <w:proofErr w:type="spellEnd"/>
+      <w:r>
+        <w:t>’). Las ramas nos permiten trabajar paralelamente en un mismo repositorio, sin afectar a los demás usuarios. Tenemos la rama ‘</w:t>
+      </w:r>
+      <w:proofErr w:type="gramStart"/>
+      <w:r>
+        <w:t>master</w:t>
+      </w:r>
+      <w:proofErr w:type="gramEnd"/>
+      <w:r>
+        <w:t xml:space="preserve">’ que es la principal, mas todas las que queramos crear. Para crear una rama se utiliza la orden </w:t>
+      </w:r>
+    </w:p>
+    <w:p>
+      <w:r>
+        <w:tab/>
+        <w:t>“</w:t>
+      </w:r>
+      <w:proofErr w:type="spellStart"/>
+      <w:r>
+        <w:t>git</w:t>
+      </w:r>
+      <w:proofErr w:type="spellEnd"/>
+      <w:r>
+        <w:t xml:space="preserve"> </w:t>
+      </w:r>
+      <w:proofErr w:type="spellStart"/>
+      <w:r>
+        <w:t>branch</w:t>
+      </w:r>
+      <w:proofErr w:type="spellEnd"/>
+      <w:r>
+        <w:t xml:space="preserve"> “</w:t>
+      </w:r>
+      <w:proofErr w:type="spellStart"/>
+      <w:r>
+        <w:t>nombre_rama</w:t>
+      </w:r>
+      <w:proofErr w:type="spellEnd"/>
+      <w:r>
+        <w:t xml:space="preserve">” “ </w:t>
+      </w:r>
+    </w:p>
+    <w:p>
+      <w:r>
+        <w:t xml:space="preserve">Y para cambiar de una rama a otra </w:t>
+      </w:r>
+    </w:p>
+    <w:p>
+      <w:r>
+        <w:tab/>
+        <w:t>“</w:t>
+      </w:r>
+      <w:proofErr w:type="spellStart"/>
+      <w:r>
+        <w:t>git</w:t>
+      </w:r>
+      <w:proofErr w:type="spellEnd"/>
+      <w:r>
+        <w:t xml:space="preserve"> </w:t>
+      </w:r>
+      <w:proofErr w:type="spellStart"/>
+      <w:r>
+        <w:t>checkout</w:t>
+      </w:r>
+      <w:proofErr w:type="spellEnd"/>
+      <w:r>
+        <w:t xml:space="preserve"> “</w:t>
+      </w:r>
+      <w:proofErr w:type="spellStart"/>
+      <w:r>
+        <w:t>nombre_rama</w:t>
+      </w:r>
+      <w:proofErr w:type="spellEnd"/>
+      <w:r>
+        <w:t xml:space="preserve">” “ </w:t>
+      </w:r>
+    </w:p>
+    <w:p>
+      <w:r>
+        <w:rPr>
+          <w:noProof/>
+        </w:rPr>
+        <w:drawing>
+          <wp:inline distT="0" distB="0" distL="0" distR="0">
+            <wp:extent cx="5391150" cy="2809875"/>
+            <wp:effectExtent l="0" t="0" r="0" b="9525"/>
+            <wp:docPr id="15" name="Imagen 15"/>
+            <wp:cNvGraphicFramePr>
+              <a:graphicFrameLocks xmlns:a="http://schemas.openxmlformats.org/drawingml/2006/main" noChangeAspect="1"/>
+            </wp:cNvGraphicFramePr>
+            <a:graphic xmlns:a="http://schemas.openxmlformats.org/drawingml/2006/main">
+              <a:graphicData uri="http://schemas.openxmlformats.org/drawingml/2006/picture">
+                <pic:pic xmlns:pic="http://schemas.openxmlformats.org/drawingml/2006/picture">
+                  <pic:nvPicPr>
+                    <pic:cNvPr id="0" name="Picture 1"/>
+                    <pic:cNvPicPr>
+                      <a:picLocks noChangeAspect="1" noChangeArrowheads="1"/>
+                    </pic:cNvPicPr>
+                  </pic:nvPicPr>
+                  <pic:blipFill>
+                    <a:blip r:embed="rId14">
+                      <a:extLst>
+                        <a:ext uri="{28A0092B-C50C-407E-A947-70E740481C1C}">
+                          <a14:useLocalDpi xmlns:a14="http://schemas.microsoft.com/office/drawing/2010/main" val="0"/>
+                        </a:ext>
+                      </a:extLst>
+                    </a:blip>
+                    <a:srcRect/>
+                    <a:stretch>
+                      <a:fillRect/>
+                    </a:stretch>
+                  </pic:blipFill>
+                  <pic:spPr bwMode="auto">
+                    <a:xfrm>
+                      <a:off x="0" y="0"/>
+                      <a:ext cx="5391150" cy="2809875"/>
+                    </a:xfrm>
+                    <a:prstGeom prst="rect">
+                      <a:avLst/>
+                    </a:prstGeom>
+                    <a:noFill/>
+                    <a:ln>
+                      <a:noFill/>
+                    </a:ln>
+                  </pic:spPr>
+                </pic:pic>
+              </a:graphicData>
+            </a:graphic>
+          </wp:inline>
+        </w:drawing>
+      </w:r>
+    </w:p>
+    <w:p/>
+    <w:p>
+      <w:r>
+        <w:t xml:space="preserve">Finalmente, una vez hayamos completado el trabajo que realizamos en la rama, podemos fusionarla con la rama </w:t>
+      </w:r>
+      <w:proofErr w:type="gramStart"/>
+      <w:r>
+        <w:t>master</w:t>
+      </w:r>
+      <w:proofErr w:type="gramEnd"/>
+      <w:r>
+        <w:t xml:space="preserve"> para incorporar en master las mejoras de la rama. Para eso nos situamos en la rama </w:t>
+      </w:r>
+      <w:proofErr w:type="gramStart"/>
+      <w:r>
+        <w:t>master</w:t>
+      </w:r>
+      <w:proofErr w:type="gramEnd"/>
+      <w:r>
+        <w:t xml:space="preserve"> y ejecutamos la orden:</w:t>
+      </w:r>
+    </w:p>
+    <w:p>
+      <w:r>
+        <w:tab/>
+        <w:t>“</w:t>
+      </w:r>
+      <w:proofErr w:type="spellStart"/>
+      <w:r>
+        <w:t>git</w:t>
+      </w:r>
+      <w:proofErr w:type="spellEnd"/>
+      <w:r>
+        <w:t xml:space="preserve"> </w:t>
+      </w:r>
+      <w:proofErr w:type="spellStart"/>
+      <w:r>
+        <w:t>merge</w:t>
+      </w:r>
+      <w:proofErr w:type="spellEnd"/>
+      <w:r>
+        <w:t xml:space="preserve"> “</w:t>
+      </w:r>
+      <w:proofErr w:type="spellStart"/>
+      <w:r>
+        <w:t>nombre_rama</w:t>
+      </w:r>
+      <w:proofErr w:type="spellEnd"/>
+      <w:r>
+        <w:t>””</w:t>
+      </w:r>
+    </w:p>
+    <w:p>
+      <w:r>
+        <w:lastRenderedPageBreak/>
+        <w:t xml:space="preserve">Importante, una vez creada la rama es importante notificárselo a </w:t>
+      </w:r>
+      <w:proofErr w:type="spellStart"/>
+      <w:r>
+        <w:t>github</w:t>
+      </w:r>
+      <w:proofErr w:type="spellEnd"/>
+      <w:r>
+        <w:t xml:space="preserve">, para eso usamos la orden  </w:t>
+      </w:r>
+    </w:p>
+    <w:p>
+      <w:pPr>
+        <w:rPr>
+          <w:lang w:val="en-GB"/>
+        </w:rPr>
+      </w:pPr>
+      <w:r>
+        <w:rPr>
+          <w:lang w:val="en-GB"/>
+        </w:rPr>
+        <w:t>“</w:t>
+      </w:r>
+      <w:r>
+        <w:rPr>
+          <w:lang w:val="en-GB"/>
+        </w:rPr>
+        <w:t xml:space="preserve">git push --set-upstream origin </w:t>
+      </w:r>
+      <w:proofErr w:type="spellStart"/>
+      <w:r>
+        <w:rPr>
+          <w:lang w:val="en-GB"/>
+        </w:rPr>
+        <w:t>nombre_rama</w:t>
+      </w:r>
+      <w:proofErr w:type="spellEnd"/>
+      <w:r>
+        <w:rPr>
+          <w:lang w:val="en-GB"/>
+        </w:rPr>
+        <w:t>”</w:t>
+      </w:r>
+    </w:p>
+    <w:p>
+      <w:pPr>
+        <w:rPr>
+          <w:lang w:val="en-GB"/>
+        </w:rPr>
+      </w:pPr>
+      <w:r>
+        <w:rPr>
+          <w:noProof/>
+          <w:lang w:val="en-GB"/>
+        </w:rPr>
+        <w:drawing>
+          <wp:inline distT="0" distB="0" distL="0" distR="0">
+            <wp:extent cx="5695950" cy="4842060"/>
+            <wp:effectExtent l="0" t="0" r="0" b="0"/>
+            <wp:docPr id="17" name="Imagen 17"/>
+            <wp:cNvGraphicFramePr>
+              <a:graphicFrameLocks xmlns:a="http://schemas.openxmlformats.org/drawingml/2006/main" noChangeAspect="1"/>
+            </wp:cNvGraphicFramePr>
+            <a:graphic xmlns:a="http://schemas.openxmlformats.org/drawingml/2006/main">
+              <a:graphicData uri="http://schemas.openxmlformats.org/drawingml/2006/picture">
+                <pic:pic xmlns:pic="http://schemas.openxmlformats.org/drawingml/2006/picture">
+                  <pic:nvPicPr>
+                    <pic:cNvPr id="0" name="Picture 3"/>
+                    <pic:cNvPicPr>
+                      <a:picLocks noChangeAspect="1" noChangeArrowheads="1"/>
+                    </pic:cNvPicPr>
+                  </pic:nvPicPr>
+                  <pic:blipFill>
+                    <a:blip r:embed="rId15">
+                      <a:extLst>
+                        <a:ext uri="{28A0092B-C50C-407E-A947-70E740481C1C}">
+                          <a14:useLocalDpi xmlns:a14="http://schemas.microsoft.com/office/drawing/2010/main" val="0"/>
+                        </a:ext>
+                      </a:extLst>
+                    </a:blip>
+                    <a:srcRect/>
+                    <a:stretch>
+                      <a:fillRect/>
+                    </a:stretch>
+                  </pic:blipFill>
+                  <pic:spPr bwMode="auto">
+                    <a:xfrm>
+                      <a:off x="0" y="0"/>
+                      <a:ext cx="5695950" cy="4842060"/>
+                    </a:xfrm>
+                    <a:prstGeom prst="rect">
+                      <a:avLst/>
+                    </a:prstGeom>
+                    <a:noFill/>
+                    <a:ln>
+                      <a:noFill/>
+                    </a:ln>
+                  </pic:spPr>
+                </pic:pic>
+              </a:graphicData>
+            </a:graphic>
+          </wp:inline>
+        </w:drawing>
+      </w:r>
+      <w:bookmarkStart w:id="0" w:name="_GoBack"/>
+      <w:bookmarkEnd w:id="0"/>
+    </w:p>
     <w:sectPr>
       <w:pgSz w:w="11906" w:h="16838"/>
       <w:pgMar w:top="1417" w:right="1701" w:bottom="1417" w:left="1701" w:header="0" w:footer="0" w:gutter="0"/>

</xml_diff>